<commit_message>
Update PROJECT PLAN BY GROUP B.docx
</commit_message>
<xml_diff>
--- a/report/PROJECT PLAN BY GROUP B.docx
+++ b/report/PROJECT PLAN BY GROUP B.docx
@@ -1122,7 +1122,13 @@
         <w:t xml:space="preserve">To meet RRO requirements, Energy Australia wants to be able to forecast electricity demand </w:t>
       </w:r>
       <w:r>
-        <w:t xml:space="preserve">at least a year ahead of today. This will help them plan </w:t>
+        <w:rPr>
+          <w:highlight w:val="yellow"/>
+        </w:rPr>
+        <w:t>at least a year ahead of today</w:t>
+      </w:r>
+      <w:r>
+        <w:t xml:space="preserve">. This will help them plan </w:t>
       </w:r>
       <w:r>
         <w:t xml:space="preserve">long term power supplies, short term delivery </w:t>
@@ -1138,6 +1144,7 @@
           <w:id w:val="-947471726"/>
           <w:citation/>
         </w:sdtPr>
+        <w:sdtEndPr/>
         <w:sdtContent>
           <w:r>
             <w:fldChar w:fldCharType="begin"/>
@@ -1399,8 +1406,16 @@
         <w:rPr>
           <w:highlight w:val="lightGray"/>
         </w:rPr>
-        <w:t>needing forecast for future resource planning</w:t>
-      </w:r>
+        <w:t xml:space="preserve">needing forecast for future resource </w:t>
+      </w:r>
+      <w:proofErr w:type="gramStart"/>
+      <w:r>
+        <w:rPr>
+          <w:highlight w:val="lightGray"/>
+        </w:rPr>
+        <w:t>planning</w:t>
+      </w:r>
+      <w:proofErr w:type="gramEnd"/>
     </w:p>
     <w:p>
       <w:pPr>
@@ -1423,8 +1438,16 @@
         <w:rPr>
           <w:highlight w:val="lightGray"/>
         </w:rPr>
-        <w:t xml:space="preserve"> in new infrastructure such as power plants, transmission lines, distribution networks</w:t>
-      </w:r>
+        <w:t xml:space="preserve"> in new infrastructure such as power plants, transmission lines, distribution </w:t>
+      </w:r>
+      <w:proofErr w:type="gramStart"/>
+      <w:r>
+        <w:rPr>
+          <w:highlight w:val="lightGray"/>
+        </w:rPr>
+        <w:t>networks</w:t>
+      </w:r>
+      <w:proofErr w:type="gramEnd"/>
     </w:p>
     <w:p>
       <w:pPr>
@@ -1441,8 +1464,16 @@
         <w:rPr>
           <w:highlight w:val="lightGray"/>
         </w:rPr>
-        <w:t>Forecasts could assist grid operators in making real-time decisions to balance supply and demand, prevent overloads, and ensure a consistent power supply</w:t>
-      </w:r>
+        <w:t xml:space="preserve">Forecasts could assist grid operators in making real-time decisions to balance supply and demand, prevent overloads, and ensure a consistent power </w:t>
+      </w:r>
+      <w:proofErr w:type="gramStart"/>
+      <w:r>
+        <w:rPr>
+          <w:highlight w:val="lightGray"/>
+        </w:rPr>
+        <w:t>supply</w:t>
+      </w:r>
+      <w:proofErr w:type="gramEnd"/>
     </w:p>
     <w:p>
       <w:pPr>
@@ -1459,8 +1490,16 @@
         <w:rPr>
           <w:highlight w:val="lightGray"/>
         </w:rPr>
-        <w:t>Governments and regulatory bodies use energy demand forecasts to develop policies and regulations that address current and future energy needs</w:t>
-      </w:r>
+        <w:t xml:space="preserve">Governments and regulatory bodies use energy demand forecasts to develop policies and regulations that address current and future energy </w:t>
+      </w:r>
+      <w:proofErr w:type="gramStart"/>
+      <w:r>
+        <w:rPr>
+          <w:highlight w:val="lightGray"/>
+        </w:rPr>
+        <w:t>needs</w:t>
+      </w:r>
+      <w:proofErr w:type="gramEnd"/>
     </w:p>
     <w:p/>
     <w:p>
@@ -1475,6 +1514,106 @@
     </w:p>
     <w:p>
       <w:r>
+        <w:t xml:space="preserve">A brief literature review of </w:t>
+      </w:r>
+      <w:r>
+        <w:t>electricity</w:t>
+      </w:r>
+      <w:r>
+        <w:t xml:space="preserve"> demand forecasting reveals that there are multiple methods available to predict demand. </w:t>
+      </w:r>
+    </w:p>
+    <w:p>
+      <w:r>
+        <w:t>There is a growing trend toward employing machine learning techniques, including neural networks, support vector machines, and decision trees, to enhance forecasting accuracy. These approaches excel in capturing non-linear relationships, handling large datasets, and adapting to changing conditions.</w:t>
+      </w:r>
+      <w:r>
+        <w:t xml:space="preserve"> </w:t>
+      </w:r>
+      <w:r>
+        <w:t xml:space="preserve">In the </w:t>
+      </w:r>
+      <w:r>
+        <w:t xml:space="preserve">study </w:t>
+      </w:r>
+      <w:r>
+        <w:t xml:space="preserve">conducted </w:t>
+      </w:r>
+      <w:r>
+        <w:t>by CSIRO</w:t>
+      </w:r>
+      <w:r>
+        <w:t xml:space="preserve">, </w:t>
+      </w:r>
+      <w:r>
+        <w:t xml:space="preserve">they have </w:t>
+      </w:r>
+      <w:r>
+        <w:t>use</w:t>
+      </w:r>
+      <w:r>
+        <w:t>d</w:t>
+      </w:r>
+      <w:r>
+        <w:t xml:space="preserve"> smart metering and weather data</w:t>
+      </w:r>
+      <w:r>
+        <w:t xml:space="preserve"> to </w:t>
+      </w:r>
+      <w:r>
+        <w:t>develop machine learning models that provide hour-ahead forecasts of aggregate demand for regions of geospatially proximate houses.</w:t>
+      </w:r>
+      <w:r>
+        <w:t xml:space="preserve"> </w:t>
+      </w:r>
+      <w:sdt>
+        <w:sdtPr>
+          <w:id w:val="-505057907"/>
+          <w:citation/>
+        </w:sdtPr>
+        <w:sdtContent>
+          <w:r>
+            <w:fldChar w:fldCharType="begin"/>
+          </w:r>
+          <w:r>
+            <w:rPr>
+              <w:lang w:val="en-US"/>
+            </w:rPr>
+            <w:instrText xml:space="preserve"> CITATION Kho19 \l 1033 </w:instrText>
+          </w:r>
+          <w:r>
+            <w:fldChar w:fldCharType="separate"/>
+          </w:r>
+          <w:r>
+            <w:rPr>
+              <w:noProof/>
+              <w:lang w:val="en-US"/>
+            </w:rPr>
+            <w:t>(Nguyen &amp; Berry, 2019)</w:t>
+          </w:r>
+          <w:r>
+            <w:fldChar w:fldCharType="end"/>
+          </w:r>
+        </w:sdtContent>
+      </w:sdt>
+    </w:p>
+    <w:p>
+      <w:pPr>
+        <w:pStyle w:val="HeadingWhite"/>
+      </w:pPr>
+    </w:p>
+    <w:p>
+      <w:pPr>
+        <w:pStyle w:val="Heading1"/>
+      </w:pPr>
+      <w:bookmarkStart w:id="2" w:name="_Toc161064342"/>
+      <w:r>
+        <w:t>3 Methods, Software and Data Description</w:t>
+      </w:r>
+      <w:bookmarkEnd w:id="2"/>
+    </w:p>
+    <w:p>
+      <w:r>
         <w:t>Sample Text</w:t>
       </w:r>
     </w:p>
@@ -1485,33 +1624,13 @@
     </w:p>
     <w:p>
       <w:pPr>
+        <w:pStyle w:val="HeadingWhite"/>
+      </w:pPr>
+    </w:p>
+    <w:p>
+      <w:pPr>
         <w:pStyle w:val="Heading1"/>
       </w:pPr>
-      <w:bookmarkStart w:id="2" w:name="_Toc161064342"/>
-      <w:r>
-        <w:t>3 Methods, Software and Data Description</w:t>
-      </w:r>
-      <w:bookmarkEnd w:id="2"/>
-    </w:p>
-    <w:p>
-      <w:r>
-        <w:t>Sample Text</w:t>
-      </w:r>
-    </w:p>
-    <w:p>
-      <w:pPr>
-        <w:pStyle w:val="HeadingWhite"/>
-      </w:pPr>
-    </w:p>
-    <w:p>
-      <w:pPr>
-        <w:pStyle w:val="HeadingWhite"/>
-      </w:pPr>
-    </w:p>
-    <w:p>
-      <w:pPr>
-        <w:pStyle w:val="Heading1"/>
-      </w:pPr>
       <w:bookmarkStart w:id="3" w:name="_Toc161064343"/>
       <w:r>
         <w:t>4 Activities and Schedule</w:t>
@@ -1520,6 +1639,7 @@
     </w:p>
     <w:p>
       <w:r>
+        <w:lastRenderedPageBreak/>
         <w:t>Sample Text</w:t>
       </w:r>
     </w:p>
@@ -1529,7 +1649,6 @@
     <w:p/>
     <w:p>
       <w:r>
-        <w:lastRenderedPageBreak/>
         <w:t>&lt;Insert Image of Gantt Chart&gt;</w:t>
       </w:r>
     </w:p>
@@ -1605,16 +1724,15 @@
       <w:sdtContent>
         <w:sdt>
           <w:sdtPr>
-            <w:id w:val="-573587230"/>
-            <w:bibliography/>
-          </w:sdtPr>
-          <w:sdtEndPr>
             <w:rPr>
               <w:color w:val="000000"/>
               <w:sz w:val="24"/>
               <w:szCs w:val="18"/>
             </w:rPr>
-          </w:sdtEndPr>
+            <w:id w:val="-573587230"/>
+            <w:bibliography/>
+          </w:sdtPr>
+          <w:sdtEndPr/>
           <w:sdtContent>
             <w:p>
               <w:pPr>
@@ -3986,11 +4104,35 @@
     <b:Volume>2690</b:Volume>
     <b:RefOrder>1</b:RefOrder>
   </b:Source>
+  <b:Source>
+    <b:Tag>Kho19</b:Tag>
+    <b:SourceType>Report</b:SourceType>
+    <b:Guid>{5AAD45CB-88A3-484B-8B07-F6F7499DE9B1}</b:Guid>
+    <b:Title>Short-term regional electricity demand forecasting</b:Title>
+    <b:Year>2019</b:Year>
+    <b:Author>
+      <b:Author>
+        <b:NameList>
+          <b:Person>
+            <b:Last>Nguyen</b:Last>
+            <b:First>Khoa</b:First>
+          </b:Person>
+          <b:Person>
+            <b:Last>Berry</b:Last>
+            <b:First>Adam</b:First>
+          </b:Person>
+        </b:NameList>
+      </b:Author>
+    </b:Author>
+    <b:Publisher>CSIRO</b:Publisher>
+    <b:City>NSW</b:City>
+    <b:RefOrder>3</b:RefOrder>
+  </b:Source>
 </b:Sources>
 </file>
 
 <file path=customXml/itemProps1.xml><?xml version="1.0" encoding="utf-8"?>
-<ds:datastoreItem xmlns:ds="http://schemas.openxmlformats.org/officeDocument/2006/customXml" ds:itemID="{C1F17A9C-B165-421A-A593-86EDBC235B85}">
+<ds:datastoreItem xmlns:ds="http://schemas.openxmlformats.org/officeDocument/2006/customXml" ds:itemID="{0848A0B6-B5C7-496E-8B11-312944ED2161}">
   <ds:schemaRefs>
     <ds:schemaRef ds:uri="http://schemas.openxmlformats.org/officeDocument/2006/bibliography"/>
   </ds:schemaRefs>

</xml_diff>

<commit_message>
Version submitted for assessment
</commit_message>
<xml_diff>
--- a/report/PROJECT PLAN BY GROUP B.docx
+++ b/report/PROJECT PLAN BY GROUP B.docx
@@ -1,6 +1,6 @@
 
 <file path=word/document.xml><?xml version="1.0" encoding="utf-8"?>
-<w:document xmlns:wpc="http://schemas.microsoft.com/office/word/2010/wordprocessingCanvas" xmlns:cx="http://schemas.microsoft.com/office/drawing/2014/chartex" xmlns:cx1="http://schemas.microsoft.com/office/drawing/2015/9/8/chartex" xmlns:cx2="http://schemas.microsoft.com/office/drawing/2015/10/21/chartex" xmlns:cx3="http://schemas.microsoft.com/office/drawing/2016/5/9/chartex" xmlns:cx4="http://schemas.microsoft.com/office/drawing/2016/5/10/chartex" xmlns:cx5="http://schemas.microsoft.com/office/drawing/2016/5/11/chartex" xmlns:cx6="http://schemas.microsoft.com/office/drawing/2016/5/12/chartex" xmlns:cx7="http://schemas.microsoft.com/office/drawing/2016/5/13/chartex" xmlns:cx8="http://schemas.microsoft.com/office/drawing/2016/5/14/chartex" xmlns:mc="http://schemas.openxmlformats.org/markup-compatibility/2006" xmlns:aink="http://schemas.microsoft.com/office/drawing/2016/ink" xmlns:am3d="http://schemas.microsoft.com/office/drawing/2017/model3d" xmlns:o="urn:schemas-microsoft-com:office:office" xmlns:oel="http://schemas.microsoft.com/office/2019/extlst" xmlns:r="http://schemas.openxmlformats.org/officeDocument/2006/relationships" xmlns:m="http://schemas.openxmlformats.org/officeDocument/2006/math" xmlns:v="urn:schemas-microsoft-com:vml" xmlns:wp14="http://schemas.microsoft.com/office/word/2010/wordprocessingDrawing" xmlns:wp="http://schemas.openxmlformats.org/drawingml/2006/wordprocessingDrawing" xmlns:w10="urn:schemas-microsoft-com:office:word" xmlns:w="http://schemas.openxmlformats.org/wordprocessingml/2006/main" xmlns:w14="http://schemas.microsoft.com/office/word/2010/wordml" xmlns:w15="http://schemas.microsoft.com/office/word/2012/wordml" xmlns:w16cex="http://schemas.microsoft.com/office/word/2018/wordml/cex" xmlns:w16cid="http://schemas.microsoft.com/office/word/2016/wordml/cid" xmlns:w16="http://schemas.microsoft.com/office/word/2018/wordml" xmlns:w16du="http://schemas.microsoft.com/office/word/2023/wordml/word16du" xmlns:w16sdtdh="http://schemas.microsoft.com/office/word/2020/wordml/sdtdatahash" xmlns:w16se="http://schemas.microsoft.com/office/word/2015/wordml/symex" xmlns:wpg="http://schemas.microsoft.com/office/word/2010/wordprocessingGroup" xmlns:wpi="http://schemas.microsoft.com/office/word/2010/wordprocessingInk" xmlns:wne="http://schemas.microsoft.com/office/word/2006/wordml" xmlns:wps="http://schemas.microsoft.com/office/word/2010/wordprocessingShape" mc:Ignorable="w14 w15 w16se w16cid w16 w16cex w16sdtdh w16du wp14">
+<w:document xmlns:wpc="http://schemas.microsoft.com/office/word/2010/wordprocessingCanvas" xmlns:cx="http://schemas.microsoft.com/office/drawing/2014/chartex" xmlns:cx1="http://schemas.microsoft.com/office/drawing/2015/9/8/chartex" xmlns:cx2="http://schemas.microsoft.com/office/drawing/2015/10/21/chartex" xmlns:cx3="http://schemas.microsoft.com/office/drawing/2016/5/9/chartex" xmlns:cx4="http://schemas.microsoft.com/office/drawing/2016/5/10/chartex" xmlns:cx5="http://schemas.microsoft.com/office/drawing/2016/5/11/chartex" xmlns:cx6="http://schemas.microsoft.com/office/drawing/2016/5/12/chartex" xmlns:cx7="http://schemas.microsoft.com/office/drawing/2016/5/13/chartex" xmlns:cx8="http://schemas.microsoft.com/office/drawing/2016/5/14/chartex" xmlns:mc="http://schemas.openxmlformats.org/markup-compatibility/2006" xmlns:aink="http://schemas.microsoft.com/office/drawing/2016/ink" xmlns:am3d="http://schemas.microsoft.com/office/drawing/2017/model3d" xmlns:o="urn:schemas-microsoft-com:office:office" xmlns:oel="http://schemas.microsoft.com/office/2019/extlst" xmlns:r="http://schemas.openxmlformats.org/officeDocument/2006/relationships" xmlns:m="http://schemas.openxmlformats.org/officeDocument/2006/math" xmlns:v="urn:schemas-microsoft-com:vml" xmlns:wp14="http://schemas.microsoft.com/office/word/2010/wordprocessingDrawing" xmlns:wp="http://schemas.openxmlformats.org/drawingml/2006/wordprocessingDrawing" xmlns:w10="urn:schemas-microsoft-com:office:word" xmlns:w="http://schemas.openxmlformats.org/wordprocessingml/2006/main" xmlns:w14="http://schemas.microsoft.com/office/word/2010/wordml" xmlns:w15="http://schemas.microsoft.com/office/word/2012/wordml" xmlns:w16cex="http://schemas.microsoft.com/office/word/2018/wordml/cex" xmlns:w16cid="http://schemas.microsoft.com/office/word/2016/wordml/cid" xmlns:w16="http://schemas.microsoft.com/office/word/2018/wordml" xmlns:w16sdtdh="http://schemas.microsoft.com/office/word/2020/wordml/sdtdatahash" xmlns:w16se="http://schemas.microsoft.com/office/word/2015/wordml/symex" xmlns:wpg="http://schemas.microsoft.com/office/word/2010/wordprocessingGroup" xmlns:wpi="http://schemas.microsoft.com/office/word/2010/wordprocessingInk" xmlns:wne="http://schemas.microsoft.com/office/word/2006/wordml" xmlns:wps="http://schemas.microsoft.com/office/word/2010/wordprocessingShape" mc:Ignorable="w14 w15 w16se w16cid w16 w16cex w16sdtdh wp14">
   <w:body>
     <w:p>
       <w:pPr>
@@ -18,7 +18,7 @@
           <w:noProof/>
         </w:rPr>
         <w:drawing>
-          <wp:inline distT="0" distB="0" distL="0" distR="0" wp14:anchorId="0EA6FC33" wp14:editId="7E956BEC">
+          <wp:inline distT="0" distB="0" distL="0" distR="0" wp14:anchorId="0EA6FC33" wp14:editId="3A6C77BB">
             <wp:extent cx="2020661" cy="857250"/>
             <wp:effectExtent l="0" t="0" r="0" b="0"/>
             <wp:docPr id="1" name="Picture 1" descr="A black and white logo&#10;&#10;Description automatically generated"/>
@@ -156,21 +156,7 @@
         <w:rPr>
           <w:rFonts w:ascii="Cambria" w:eastAsia="Cambria" w:hAnsi="Cambria" w:cs="Cambria"/>
         </w:rPr>
-        <w:t xml:space="preserve">Kiara </w:t>
-      </w:r>
-      <w:proofErr w:type="spellStart"/>
-      <w:r>
-        <w:rPr>
-          <w:rFonts w:ascii="Cambria" w:eastAsia="Cambria" w:hAnsi="Cambria" w:cs="Cambria"/>
-        </w:rPr>
-        <w:t>Zentrich</w:t>
-      </w:r>
-      <w:proofErr w:type="spellEnd"/>
-      <w:r>
-        <w:rPr>
-          <w:rFonts w:ascii="Cambria" w:eastAsia="Cambria" w:hAnsi="Cambria" w:cs="Cambria"/>
-        </w:rPr>
-        <w:t xml:space="preserve"> (z5382804)</w:t>
+        <w:t>Kiara Zentrich (z5382804)</w:t>
       </w:r>
     </w:p>
     <w:p>
@@ -304,6 +290,7 @@
         <w:pStyle w:val="Heading1"/>
       </w:pPr>
       <w:r>
+        <w:lastRenderedPageBreak/>
         <w:t>Abstract</w:t>
       </w:r>
     </w:p>
@@ -409,6 +396,7 @@
         <w:pStyle w:val="Heading1"/>
       </w:pPr>
       <w:r>
+        <w:lastRenderedPageBreak/>
         <w:t>Contents</w:t>
       </w:r>
     </w:p>
@@ -420,7 +408,6 @@
           <w:rFonts w:ascii="Cambria" w:eastAsia="Times New Roman" w:hAnsi="Cambria" w:cs="Times New Roman"/>
           <w:b w:val="0"/>
           <w:bCs w:val="0"/>
-          <w:noProof/>
           <w:color w:val="auto"/>
           <w:kern w:val="2"/>
           <w:sz w:val="22"/>
@@ -450,55 +437,48 @@
       <w:r>
         <w:rPr>
           <w:rFonts w:ascii="Cambria" w:hAnsi="Cambria"/>
+        </w:rPr>
+        <w:t>1 Introduction and Motivation</w:t>
+      </w:r>
+      <w:r>
+        <w:rPr>
+          <w:rFonts w:ascii="Cambria" w:hAnsi="Cambria"/>
+        </w:rPr>
+        <w:tab/>
+      </w:r>
+      <w:r>
+        <w:rPr>
+          <w:rFonts w:ascii="Cambria" w:hAnsi="Cambria"/>
+        </w:rPr>
+        <w:fldChar w:fldCharType="begin"/>
+      </w:r>
+      <w:r>
+        <w:rPr>
+          <w:rFonts w:ascii="Cambria" w:hAnsi="Cambria"/>
+        </w:rPr>
+        <w:instrText xml:space="preserve"> PAGEREF _Toc161587414 \h </w:instrText>
+      </w:r>
+      <w:r>
+        <w:rPr>
+          <w:rFonts w:ascii="Cambria" w:hAnsi="Cambria"/>
+        </w:rPr>
+      </w:r>
+      <w:r>
+        <w:rPr>
+          <w:rFonts w:ascii="Cambria" w:hAnsi="Cambria"/>
+        </w:rPr>
+        <w:fldChar w:fldCharType="separate"/>
+      </w:r>
+      <w:r>
+        <w:rPr>
+          <w:rFonts w:ascii="Cambria" w:hAnsi="Cambria"/>
           <w:noProof/>
         </w:rPr>
-        <w:t>1 Introduction and Motivation</w:t>
-      </w:r>
-      <w:r>
-        <w:rPr>
-          <w:rFonts w:ascii="Cambria" w:hAnsi="Cambria"/>
-          <w:noProof/>
-        </w:rPr>
-        <w:tab/>
-      </w:r>
-      <w:r>
-        <w:rPr>
-          <w:rFonts w:ascii="Cambria" w:hAnsi="Cambria"/>
-          <w:noProof/>
-        </w:rPr>
-        <w:fldChar w:fldCharType="begin"/>
-      </w:r>
-      <w:r>
-        <w:rPr>
-          <w:rFonts w:ascii="Cambria" w:hAnsi="Cambria"/>
-          <w:noProof/>
-        </w:rPr>
-        <w:instrText xml:space="preserve"> PAGEREF _Toc161587414 \h </w:instrText>
-      </w:r>
-      <w:r>
-        <w:rPr>
-          <w:rFonts w:ascii="Cambria" w:hAnsi="Cambria"/>
-          <w:noProof/>
-        </w:rPr>
-      </w:r>
-      <w:r>
-        <w:rPr>
-          <w:rFonts w:ascii="Cambria" w:hAnsi="Cambria"/>
-          <w:noProof/>
-        </w:rPr>
-        <w:fldChar w:fldCharType="separate"/>
-      </w:r>
-      <w:r>
-        <w:rPr>
-          <w:rFonts w:ascii="Cambria" w:hAnsi="Cambria"/>
-          <w:noProof/>
-        </w:rPr>
-        <w:t>3</w:t>
-      </w:r>
-      <w:r>
-        <w:rPr>
-          <w:rFonts w:ascii="Cambria" w:hAnsi="Cambria"/>
-          <w:noProof/>
+        <w:t>4</w:t>
+      </w:r>
+      <w:r>
+        <w:rPr>
+          <w:rFonts w:ascii="Cambria" w:hAnsi="Cambria"/>
         </w:rPr>
         <w:fldChar w:fldCharType="end"/>
       </w:r>
@@ -511,7 +491,6 @@
           <w:rFonts w:ascii="Cambria" w:eastAsia="Times New Roman" w:hAnsi="Cambria" w:cs="Times New Roman"/>
           <w:b w:val="0"/>
           <w:bCs w:val="0"/>
-          <w:noProof/>
           <w:color w:val="auto"/>
           <w:kern w:val="2"/>
           <w:sz w:val="22"/>
@@ -523,55 +502,48 @@
       <w:r>
         <w:rPr>
           <w:rFonts w:ascii="Cambria" w:hAnsi="Cambria"/>
+        </w:rPr>
+        <w:t>2 Brief Literature Review</w:t>
+      </w:r>
+      <w:r>
+        <w:rPr>
+          <w:rFonts w:ascii="Cambria" w:hAnsi="Cambria"/>
+        </w:rPr>
+        <w:tab/>
+      </w:r>
+      <w:r>
+        <w:rPr>
+          <w:rFonts w:ascii="Cambria" w:hAnsi="Cambria"/>
+        </w:rPr>
+        <w:fldChar w:fldCharType="begin"/>
+      </w:r>
+      <w:r>
+        <w:rPr>
+          <w:rFonts w:ascii="Cambria" w:hAnsi="Cambria"/>
+        </w:rPr>
+        <w:instrText xml:space="preserve"> PAGEREF _Toc161587415 \h </w:instrText>
+      </w:r>
+      <w:r>
+        <w:rPr>
+          <w:rFonts w:ascii="Cambria" w:hAnsi="Cambria"/>
+        </w:rPr>
+      </w:r>
+      <w:r>
+        <w:rPr>
+          <w:rFonts w:ascii="Cambria" w:hAnsi="Cambria"/>
+        </w:rPr>
+        <w:fldChar w:fldCharType="separate"/>
+      </w:r>
+      <w:r>
+        <w:rPr>
+          <w:rFonts w:ascii="Cambria" w:hAnsi="Cambria"/>
           <w:noProof/>
         </w:rPr>
-        <w:t>2 Brief Literature Review</w:t>
-      </w:r>
-      <w:r>
-        <w:rPr>
-          <w:rFonts w:ascii="Cambria" w:hAnsi="Cambria"/>
-          <w:noProof/>
-        </w:rPr>
-        <w:tab/>
-      </w:r>
-      <w:r>
-        <w:rPr>
-          <w:rFonts w:ascii="Cambria" w:hAnsi="Cambria"/>
-          <w:noProof/>
-        </w:rPr>
-        <w:fldChar w:fldCharType="begin"/>
-      </w:r>
-      <w:r>
-        <w:rPr>
-          <w:rFonts w:ascii="Cambria" w:hAnsi="Cambria"/>
-          <w:noProof/>
-        </w:rPr>
-        <w:instrText xml:space="preserve"> PAGEREF _Toc161587415 \h </w:instrText>
-      </w:r>
-      <w:r>
-        <w:rPr>
-          <w:rFonts w:ascii="Cambria" w:hAnsi="Cambria"/>
-          <w:noProof/>
-        </w:rPr>
-      </w:r>
-      <w:r>
-        <w:rPr>
-          <w:rFonts w:ascii="Cambria" w:hAnsi="Cambria"/>
-          <w:noProof/>
-        </w:rPr>
-        <w:fldChar w:fldCharType="separate"/>
-      </w:r>
-      <w:r>
-        <w:rPr>
-          <w:rFonts w:ascii="Cambria" w:hAnsi="Cambria"/>
-          <w:noProof/>
-        </w:rPr>
         <w:t>5</w:t>
       </w:r>
       <w:r>
         <w:rPr>
           <w:rFonts w:ascii="Cambria" w:hAnsi="Cambria"/>
-          <w:noProof/>
         </w:rPr>
         <w:fldChar w:fldCharType="end"/>
       </w:r>
@@ -584,7 +556,6 @@
           <w:rFonts w:ascii="Cambria" w:eastAsia="Times New Roman" w:hAnsi="Cambria" w:cs="Times New Roman"/>
           <w:b w:val="0"/>
           <w:bCs w:val="0"/>
-          <w:noProof/>
           <w:color w:val="auto"/>
           <w:kern w:val="2"/>
           <w:sz w:val="22"/>
@@ -596,55 +567,48 @@
       <w:r>
         <w:rPr>
           <w:rFonts w:ascii="Cambria" w:hAnsi="Cambria"/>
+        </w:rPr>
+        <w:t>3 Methods, Software and Data Description</w:t>
+      </w:r>
+      <w:r>
+        <w:rPr>
+          <w:rFonts w:ascii="Cambria" w:hAnsi="Cambria"/>
+        </w:rPr>
+        <w:tab/>
+      </w:r>
+      <w:r>
+        <w:rPr>
+          <w:rFonts w:ascii="Cambria" w:hAnsi="Cambria"/>
+        </w:rPr>
+        <w:fldChar w:fldCharType="begin"/>
+      </w:r>
+      <w:r>
+        <w:rPr>
+          <w:rFonts w:ascii="Cambria" w:hAnsi="Cambria"/>
+        </w:rPr>
+        <w:instrText xml:space="preserve"> PAGEREF _Toc161587416 \h </w:instrText>
+      </w:r>
+      <w:r>
+        <w:rPr>
+          <w:rFonts w:ascii="Cambria" w:hAnsi="Cambria"/>
+        </w:rPr>
+      </w:r>
+      <w:r>
+        <w:rPr>
+          <w:rFonts w:ascii="Cambria" w:hAnsi="Cambria"/>
+        </w:rPr>
+        <w:fldChar w:fldCharType="separate"/>
+      </w:r>
+      <w:r>
+        <w:rPr>
+          <w:rFonts w:ascii="Cambria" w:hAnsi="Cambria"/>
           <w:noProof/>
         </w:rPr>
-        <w:t>3 Methods, Software and Data Description</w:t>
-      </w:r>
-      <w:r>
-        <w:rPr>
-          <w:rFonts w:ascii="Cambria" w:hAnsi="Cambria"/>
-          <w:noProof/>
-        </w:rPr>
-        <w:tab/>
-      </w:r>
-      <w:r>
-        <w:rPr>
-          <w:rFonts w:ascii="Cambria" w:hAnsi="Cambria"/>
-          <w:noProof/>
-        </w:rPr>
-        <w:fldChar w:fldCharType="begin"/>
-      </w:r>
-      <w:r>
-        <w:rPr>
-          <w:rFonts w:ascii="Cambria" w:hAnsi="Cambria"/>
-          <w:noProof/>
-        </w:rPr>
-        <w:instrText xml:space="preserve"> PAGEREF _Toc161587416 \h </w:instrText>
-      </w:r>
-      <w:r>
-        <w:rPr>
-          <w:rFonts w:ascii="Cambria" w:hAnsi="Cambria"/>
-          <w:noProof/>
-        </w:rPr>
-      </w:r>
-      <w:r>
-        <w:rPr>
-          <w:rFonts w:ascii="Cambria" w:hAnsi="Cambria"/>
-          <w:noProof/>
-        </w:rPr>
-        <w:fldChar w:fldCharType="separate"/>
-      </w:r>
-      <w:r>
-        <w:rPr>
-          <w:rFonts w:ascii="Cambria" w:hAnsi="Cambria"/>
-          <w:noProof/>
-        </w:rPr>
-        <w:t>7</w:t>
-      </w:r>
-      <w:r>
-        <w:rPr>
-          <w:rFonts w:ascii="Cambria" w:hAnsi="Cambria"/>
-          <w:noProof/>
+        <w:t>8</w:t>
+      </w:r>
+      <w:r>
+        <w:rPr>
+          <w:rFonts w:ascii="Cambria" w:hAnsi="Cambria"/>
         </w:rPr>
         <w:fldChar w:fldCharType="end"/>
       </w:r>
@@ -657,7 +621,6 @@
           <w:rFonts w:ascii="Cambria" w:eastAsia="Times New Roman" w:hAnsi="Cambria" w:cs="Times New Roman"/>
           <w:b w:val="0"/>
           <w:bCs w:val="0"/>
-          <w:noProof/>
           <w:color w:val="auto"/>
           <w:kern w:val="2"/>
           <w:sz w:val="22"/>
@@ -669,55 +632,48 @@
       <w:r>
         <w:rPr>
           <w:rFonts w:ascii="Cambria" w:hAnsi="Cambria"/>
+        </w:rPr>
+        <w:t>4 Activities and Schedule</w:t>
+      </w:r>
+      <w:r>
+        <w:rPr>
+          <w:rFonts w:ascii="Cambria" w:hAnsi="Cambria"/>
+        </w:rPr>
+        <w:tab/>
+      </w:r>
+      <w:r>
+        <w:rPr>
+          <w:rFonts w:ascii="Cambria" w:hAnsi="Cambria"/>
+        </w:rPr>
+        <w:fldChar w:fldCharType="begin"/>
+      </w:r>
+      <w:r>
+        <w:rPr>
+          <w:rFonts w:ascii="Cambria" w:hAnsi="Cambria"/>
+        </w:rPr>
+        <w:instrText xml:space="preserve"> PAGEREF _Toc161587417 \h </w:instrText>
+      </w:r>
+      <w:r>
+        <w:rPr>
+          <w:rFonts w:ascii="Cambria" w:hAnsi="Cambria"/>
+        </w:rPr>
+      </w:r>
+      <w:r>
+        <w:rPr>
+          <w:rFonts w:ascii="Cambria" w:hAnsi="Cambria"/>
+        </w:rPr>
+        <w:fldChar w:fldCharType="separate"/>
+      </w:r>
+      <w:r>
+        <w:rPr>
+          <w:rFonts w:ascii="Cambria" w:hAnsi="Cambria"/>
           <w:noProof/>
         </w:rPr>
-        <w:t>4 Activities and Schedule</w:t>
-      </w:r>
-      <w:r>
-        <w:rPr>
-          <w:rFonts w:ascii="Cambria" w:hAnsi="Cambria"/>
-          <w:noProof/>
-        </w:rPr>
-        <w:tab/>
-      </w:r>
-      <w:r>
-        <w:rPr>
-          <w:rFonts w:ascii="Cambria" w:hAnsi="Cambria"/>
-          <w:noProof/>
-        </w:rPr>
-        <w:fldChar w:fldCharType="begin"/>
-      </w:r>
-      <w:r>
-        <w:rPr>
-          <w:rFonts w:ascii="Cambria" w:hAnsi="Cambria"/>
-          <w:noProof/>
-        </w:rPr>
-        <w:instrText xml:space="preserve"> PAGEREF _Toc161587417 \h </w:instrText>
-      </w:r>
-      <w:r>
-        <w:rPr>
-          <w:rFonts w:ascii="Cambria" w:hAnsi="Cambria"/>
-          <w:noProof/>
-        </w:rPr>
-      </w:r>
-      <w:r>
-        <w:rPr>
-          <w:rFonts w:ascii="Cambria" w:hAnsi="Cambria"/>
-          <w:noProof/>
-        </w:rPr>
-        <w:fldChar w:fldCharType="separate"/>
-      </w:r>
-      <w:r>
-        <w:rPr>
-          <w:rFonts w:ascii="Cambria" w:hAnsi="Cambria"/>
-          <w:noProof/>
-        </w:rPr>
         <w:t>12</w:t>
       </w:r>
       <w:r>
         <w:rPr>
           <w:rFonts w:ascii="Cambria" w:hAnsi="Cambria"/>
-          <w:noProof/>
         </w:rPr>
         <w:fldChar w:fldCharType="end"/>
       </w:r>
@@ -730,7 +686,6 @@
           <w:rFonts w:ascii="Cambria" w:eastAsia="Times New Roman" w:hAnsi="Cambria" w:cs="Times New Roman"/>
           <w:b w:val="0"/>
           <w:bCs w:val="0"/>
-          <w:noProof/>
           <w:color w:val="auto"/>
           <w:kern w:val="2"/>
           <w:sz w:val="22"/>
@@ -742,55 +697,48 @@
       <w:r>
         <w:rPr>
           <w:rFonts w:ascii="Cambria" w:hAnsi="Cambria"/>
+        </w:rPr>
+        <w:t>5 Team Skill Mapping</w:t>
+      </w:r>
+      <w:r>
+        <w:rPr>
+          <w:rFonts w:ascii="Cambria" w:hAnsi="Cambria"/>
+        </w:rPr>
+        <w:tab/>
+      </w:r>
+      <w:r>
+        <w:rPr>
+          <w:rFonts w:ascii="Cambria" w:hAnsi="Cambria"/>
+        </w:rPr>
+        <w:fldChar w:fldCharType="begin"/>
+      </w:r>
+      <w:r>
+        <w:rPr>
+          <w:rFonts w:ascii="Cambria" w:hAnsi="Cambria"/>
+        </w:rPr>
+        <w:instrText xml:space="preserve"> PAGEREF _Toc161587418 \h </w:instrText>
+      </w:r>
+      <w:r>
+        <w:rPr>
+          <w:rFonts w:ascii="Cambria" w:hAnsi="Cambria"/>
+        </w:rPr>
+      </w:r>
+      <w:r>
+        <w:rPr>
+          <w:rFonts w:ascii="Cambria" w:hAnsi="Cambria"/>
+        </w:rPr>
+        <w:fldChar w:fldCharType="separate"/>
+      </w:r>
+      <w:r>
+        <w:rPr>
+          <w:rFonts w:ascii="Cambria" w:hAnsi="Cambria"/>
           <w:noProof/>
         </w:rPr>
-        <w:t>5 Team Skill Mapping</w:t>
-      </w:r>
-      <w:r>
-        <w:rPr>
-          <w:rFonts w:ascii="Cambria" w:hAnsi="Cambria"/>
-          <w:noProof/>
-        </w:rPr>
-        <w:tab/>
-      </w:r>
-      <w:r>
-        <w:rPr>
-          <w:rFonts w:ascii="Cambria" w:hAnsi="Cambria"/>
-          <w:noProof/>
-        </w:rPr>
-        <w:fldChar w:fldCharType="begin"/>
-      </w:r>
-      <w:r>
-        <w:rPr>
-          <w:rFonts w:ascii="Cambria" w:hAnsi="Cambria"/>
-          <w:noProof/>
-        </w:rPr>
-        <w:instrText xml:space="preserve"> PAGEREF _Toc161587418 \h </w:instrText>
-      </w:r>
-      <w:r>
-        <w:rPr>
-          <w:rFonts w:ascii="Cambria" w:hAnsi="Cambria"/>
-          <w:noProof/>
-        </w:rPr>
-      </w:r>
-      <w:r>
-        <w:rPr>
-          <w:rFonts w:ascii="Cambria" w:hAnsi="Cambria"/>
-          <w:noProof/>
-        </w:rPr>
-        <w:fldChar w:fldCharType="separate"/>
-      </w:r>
-      <w:r>
-        <w:rPr>
-          <w:rFonts w:ascii="Cambria" w:hAnsi="Cambria"/>
-          <w:noProof/>
-        </w:rPr>
         <w:t>14</w:t>
       </w:r>
       <w:r>
         <w:rPr>
           <w:rFonts w:ascii="Cambria" w:hAnsi="Cambria"/>
-          <w:noProof/>
         </w:rPr>
         <w:fldChar w:fldCharType="end"/>
       </w:r>
@@ -803,7 +751,6 @@
           <w:rFonts w:ascii="Cambria" w:eastAsia="Times New Roman" w:hAnsi="Cambria" w:cs="Times New Roman"/>
           <w:b w:val="0"/>
           <w:bCs w:val="0"/>
-          <w:noProof/>
           <w:color w:val="auto"/>
           <w:kern w:val="2"/>
           <w:sz w:val="22"/>
@@ -815,55 +762,48 @@
       <w:r>
         <w:rPr>
           <w:rFonts w:ascii="Cambria" w:hAnsi="Cambria"/>
+        </w:rPr>
+        <w:t>6 References</w:t>
+      </w:r>
+      <w:r>
+        <w:rPr>
+          <w:rFonts w:ascii="Cambria" w:hAnsi="Cambria"/>
+        </w:rPr>
+        <w:tab/>
+      </w:r>
+      <w:r>
+        <w:rPr>
+          <w:rFonts w:ascii="Cambria" w:hAnsi="Cambria"/>
+        </w:rPr>
+        <w:fldChar w:fldCharType="begin"/>
+      </w:r>
+      <w:r>
+        <w:rPr>
+          <w:rFonts w:ascii="Cambria" w:hAnsi="Cambria"/>
+        </w:rPr>
+        <w:instrText xml:space="preserve"> PAGEREF _Toc161587419 \h </w:instrText>
+      </w:r>
+      <w:r>
+        <w:rPr>
+          <w:rFonts w:ascii="Cambria" w:hAnsi="Cambria"/>
+        </w:rPr>
+      </w:r>
+      <w:r>
+        <w:rPr>
+          <w:rFonts w:ascii="Cambria" w:hAnsi="Cambria"/>
+        </w:rPr>
+        <w:fldChar w:fldCharType="separate"/>
+      </w:r>
+      <w:r>
+        <w:rPr>
+          <w:rFonts w:ascii="Cambria" w:hAnsi="Cambria"/>
           <w:noProof/>
         </w:rPr>
-        <w:t>6 References</w:t>
-      </w:r>
-      <w:r>
-        <w:rPr>
-          <w:rFonts w:ascii="Cambria" w:hAnsi="Cambria"/>
-          <w:noProof/>
-        </w:rPr>
-        <w:tab/>
-      </w:r>
-      <w:r>
-        <w:rPr>
-          <w:rFonts w:ascii="Cambria" w:hAnsi="Cambria"/>
-          <w:noProof/>
-        </w:rPr>
-        <w:fldChar w:fldCharType="begin"/>
-      </w:r>
-      <w:r>
-        <w:rPr>
-          <w:rFonts w:ascii="Cambria" w:hAnsi="Cambria"/>
-          <w:noProof/>
-        </w:rPr>
-        <w:instrText xml:space="preserve"> PAGEREF _Toc161587419 \h </w:instrText>
-      </w:r>
-      <w:r>
-        <w:rPr>
-          <w:rFonts w:ascii="Cambria" w:hAnsi="Cambria"/>
-          <w:noProof/>
-        </w:rPr>
-      </w:r>
-      <w:r>
-        <w:rPr>
-          <w:rFonts w:ascii="Cambria" w:hAnsi="Cambria"/>
-          <w:noProof/>
-        </w:rPr>
-        <w:fldChar w:fldCharType="separate"/>
-      </w:r>
-      <w:r>
-        <w:rPr>
-          <w:rFonts w:ascii="Cambria" w:hAnsi="Cambria"/>
-          <w:noProof/>
-        </w:rPr>
-        <w:t>16</w:t>
-      </w:r>
-      <w:r>
-        <w:rPr>
-          <w:rFonts w:ascii="Cambria" w:hAnsi="Cambria"/>
-          <w:noProof/>
+        <w:t>15</w:t>
+      </w:r>
+      <w:r>
+        <w:rPr>
+          <w:rFonts w:ascii="Cambria" w:hAnsi="Cambria"/>
         </w:rPr>
         <w:fldChar w:fldCharType="end"/>
       </w:r>
@@ -876,7 +816,6 @@
           <w:rFonts w:ascii="Cambria" w:eastAsia="Times New Roman" w:hAnsi="Cambria" w:cs="Times New Roman"/>
           <w:b w:val="0"/>
           <w:bCs w:val="0"/>
-          <w:noProof/>
           <w:color w:val="auto"/>
           <w:kern w:val="2"/>
           <w:sz w:val="22"/>
@@ -888,55 +827,48 @@
       <w:r>
         <w:rPr>
           <w:rFonts w:ascii="Cambria" w:hAnsi="Cambria"/>
+        </w:rPr>
+        <w:t>7 Appendix</w:t>
+      </w:r>
+      <w:r>
+        <w:rPr>
+          <w:rFonts w:ascii="Cambria" w:hAnsi="Cambria"/>
+        </w:rPr>
+        <w:tab/>
+      </w:r>
+      <w:r>
+        <w:rPr>
+          <w:rFonts w:ascii="Cambria" w:hAnsi="Cambria"/>
+        </w:rPr>
+        <w:fldChar w:fldCharType="begin"/>
+      </w:r>
+      <w:r>
+        <w:rPr>
+          <w:rFonts w:ascii="Cambria" w:hAnsi="Cambria"/>
+        </w:rPr>
+        <w:instrText xml:space="preserve"> PAGEREF _Toc161587420 \h </w:instrText>
+      </w:r>
+      <w:r>
+        <w:rPr>
+          <w:rFonts w:ascii="Cambria" w:hAnsi="Cambria"/>
+        </w:rPr>
+      </w:r>
+      <w:r>
+        <w:rPr>
+          <w:rFonts w:ascii="Cambria" w:hAnsi="Cambria"/>
+        </w:rPr>
+        <w:fldChar w:fldCharType="separate"/>
+      </w:r>
+      <w:r>
+        <w:rPr>
+          <w:rFonts w:ascii="Cambria" w:hAnsi="Cambria"/>
           <w:noProof/>
         </w:rPr>
-        <w:t>7 Appendix</w:t>
-      </w:r>
-      <w:r>
-        <w:rPr>
-          <w:rFonts w:ascii="Cambria" w:hAnsi="Cambria"/>
-          <w:noProof/>
-        </w:rPr>
-        <w:tab/>
-      </w:r>
-      <w:r>
-        <w:rPr>
-          <w:rFonts w:ascii="Cambria" w:hAnsi="Cambria"/>
-          <w:noProof/>
-        </w:rPr>
-        <w:fldChar w:fldCharType="begin"/>
-      </w:r>
-      <w:r>
-        <w:rPr>
-          <w:rFonts w:ascii="Cambria" w:hAnsi="Cambria"/>
-          <w:noProof/>
-        </w:rPr>
-        <w:instrText xml:space="preserve"> PAGEREF _Toc161587420 \h </w:instrText>
-      </w:r>
-      <w:r>
-        <w:rPr>
-          <w:rFonts w:ascii="Cambria" w:hAnsi="Cambria"/>
-          <w:noProof/>
-        </w:rPr>
-      </w:r>
-      <w:r>
-        <w:rPr>
-          <w:rFonts w:ascii="Cambria" w:hAnsi="Cambria"/>
-          <w:noProof/>
-        </w:rPr>
-        <w:fldChar w:fldCharType="separate"/>
-      </w:r>
-      <w:r>
-        <w:rPr>
-          <w:rFonts w:ascii="Cambria" w:hAnsi="Cambria"/>
-          <w:noProof/>
-        </w:rPr>
-        <w:t>18</w:t>
-      </w:r>
-      <w:r>
-        <w:rPr>
-          <w:rFonts w:ascii="Cambria" w:hAnsi="Cambria"/>
-          <w:noProof/>
+        <w:t>17</w:t>
+      </w:r>
+      <w:r>
+        <w:rPr>
+          <w:rFonts w:ascii="Cambria" w:hAnsi="Cambria"/>
         </w:rPr>
         <w:fldChar w:fldCharType="end"/>
       </w:r>
@@ -1086,7 +1018,6 @@
           <w:szCs w:val="40"/>
         </w:rPr>
       </w:pPr>
-      <w:bookmarkStart w:id="0" w:name="_Toc161587414"/>
       <w:r>
         <w:rPr>
           <w:rFonts w:ascii="Cambria" w:eastAsia="Cambria" w:hAnsi="Cambria" w:cs="Cambria"/>
@@ -1103,10 +1034,12 @@
           <w:rFonts w:ascii="Cambria" w:eastAsia="Cambria" w:hAnsi="Cambria" w:cs="Cambria"/>
         </w:rPr>
       </w:pPr>
-      <w:r>
-        <w:rPr>
-          <w:rFonts w:ascii="Cambria" w:eastAsia="Cambria" w:hAnsi="Cambria" w:cs="Cambria"/>
-        </w:rPr>
+      <w:bookmarkStart w:id="0" w:name="_Toc161587414"/>
+      <w:r>
+        <w:rPr>
+          <w:rFonts w:ascii="Cambria" w:eastAsia="Cambria" w:hAnsi="Cambria" w:cs="Cambria"/>
+        </w:rPr>
+        <w:lastRenderedPageBreak/>
         <w:t>1 Introduction and Motivation</w:t>
       </w:r>
       <w:bookmarkEnd w:id="0"/>
@@ -1146,7 +1079,14 @@
           <w:rFonts w:ascii="Cambria" w:eastAsiaTheme="minorEastAsia" w:hAnsi="Cambria" w:cs="Arial"/>
           <w:lang w:eastAsia="zh-CN"/>
         </w:rPr>
-        <w:t>However, it is now globally recognised that non-renewable sources of electricity generation, particularly fossil fuels (namely coal, natural gas</w:t>
+        <w:t xml:space="preserve">However, it is now globally recognised that non-renewable sources of electricity generation, particularly fossil fuels (namely coal, natural </w:t>
+      </w:r>
+      <w:r>
+        <w:rPr>
+          <w:rFonts w:ascii="Cambria" w:eastAsiaTheme="minorEastAsia" w:hAnsi="Cambria" w:cs="Arial"/>
+          <w:lang w:eastAsia="zh-CN"/>
+        </w:rPr>
+        <w:t>gas</w:t>
       </w:r>
       <w:r>
         <w:rPr>
@@ -1171,7 +1111,6 @@
           <w:id w:val="-1425333908"/>
           <w:citation/>
         </w:sdtPr>
-        <w:sdtEndPr/>
         <w:sdtContent>
           <w:r>
             <w:rPr>
@@ -1198,7 +1137,6 @@
           <w:r>
             <w:rPr>
               <w:rFonts w:ascii="Cambria" w:eastAsiaTheme="minorEastAsia" w:hAnsi="Cambria" w:cs="Arial"/>
-              <w:noProof/>
               <w:color w:val="000000" w:themeColor="text1"/>
               <w:lang w:val="en-US" w:eastAsia="zh-CN"/>
             </w:rPr>
@@ -1240,7 +1178,6 @@
           <w:id w:val="-831214634"/>
           <w:citation/>
         </w:sdtPr>
-        <w:sdtEndPr/>
         <w:sdtContent>
           <w:r>
             <w:rPr>
@@ -1267,7 +1204,6 @@
           <w:r>
             <w:rPr>
               <w:rFonts w:ascii="Cambria" w:eastAsiaTheme="minorEastAsia" w:hAnsi="Cambria" w:cs="Arial"/>
-              <w:noProof/>
               <w:color w:val="000000" w:themeColor="text1"/>
               <w:lang w:val="en-US" w:eastAsia="zh-CN"/>
             </w:rPr>
@@ -1294,7 +1230,14 @@
           <w:rFonts w:ascii="Cambria" w:eastAsiaTheme="minorEastAsia" w:hAnsi="Cambria" w:cs="Arial"/>
           <w:lang w:eastAsia="zh-CN"/>
         </w:rPr>
-        <w:t xml:space="preserve"> As a result, renewable sources, such as wind, solar and hydro, have emerged as clean alternatives to generate electricity whilst reducing dependency on fossil fuels and greenhouse gas emissions. </w:t>
+        <w:t xml:space="preserve"> </w:t>
+      </w:r>
+      <w:r>
+        <w:rPr>
+          <w:rFonts w:ascii="Cambria" w:eastAsiaTheme="minorEastAsia" w:hAnsi="Cambria" w:cs="Arial"/>
+          <w:lang w:eastAsia="zh-CN"/>
+        </w:rPr>
+        <w:t xml:space="preserve">As a result, renewable sources, such as wind, solar and hydro, have emerged as clean alternatives to generate electricity whilst reducing dependency on fossil fuels and greenhouse gas emissions. </w:t>
       </w:r>
     </w:p>
     <w:p>
@@ -1303,28 +1246,17 @@
         <w:widowControl w:val="0"/>
         <w:spacing w:before="180" w:beforeAutospacing="0" w:after="180" w:afterAutospacing="0" w:line="288" w:lineRule="auto"/>
         <w:rPr>
-          <w:rFonts w:ascii="Cambria" w:eastAsia="Cambria" w:hAnsi="Cambria" w:cs="Cambria"/>
-          <w:lang w:eastAsia="zh-CN"/>
-        </w:rPr>
-      </w:pPr>
-      <w:r>
-        <w:rPr>
-          <w:rFonts w:ascii="Cambria" w:eastAsia="Cambria" w:hAnsi="Cambria" w:cs="Cambria"/>
-          <w:lang w:eastAsia="zh-CN"/>
-        </w:rPr>
-        <w:t>Transforming the electricity network into a 100% renewable energy scenario is a crucial, but challenging priority in New South Wales (NSW). Achieving this target as soon as possible will result in a greater reduction of potential climate impacts within the region. However, a key concern is whether renewable sources can reliably provide enough electricity to meet NSW demand. The aim of this project is to provide a key environmental advocacy firm in NSW, The Ecological Defenders Office, with evidence-based forecasts to answer the following question: Is the transition to a fully renewable energy-based electricity supply achievable within NSW in the next 10 years, and at what point will renewable energy generation meet the forecasted demand for electricity in the region?</w:t>
-      </w:r>
-    </w:p>
-    <w:p>
-      <w:pPr>
-        <w:pStyle w:val="paragraph"/>
-        <w:widowControl w:val="0"/>
-        <w:spacing w:before="0" w:after="0" w:afterAutospacing="0" w:line="288" w:lineRule="auto"/>
-        <w:rPr>
           <w:rFonts w:ascii="Cambria" w:eastAsiaTheme="minorEastAsia" w:hAnsi="Cambria" w:cs="Arial"/>
           <w:lang w:eastAsia="zh-CN"/>
         </w:rPr>
       </w:pPr>
+      <w:r>
+        <w:rPr>
+          <w:rFonts w:ascii="Cambria" w:eastAsia="Cambria" w:hAnsi="Cambria" w:cs="Cambria"/>
+          <w:lang w:eastAsia="zh-CN"/>
+        </w:rPr>
+        <w:t>Transforming the electricity network into a 100% renewable energy scenario is a crucial, but challenging priority in New South Wales (NSW). Achieving this target as soon as possible will result in a greater reduction of potential climate impacts within the region. However, a key concern is whether renewable sources can reliably provide enough electricity to meet NSW demand. The aim of this project is to provide a key environmental advocacy firm in NSW, The Ecological Defenders Office, with evidence-based forecasts to answer the following question: Is the transition to a fully renewable energy-based electricity supply achievable within NSW in the next 10 years, and at what point will renewable energy generation meet the forecasted demand for electricity in the region?</w:t>
+      </w:r>
     </w:p>
     <w:p>
       <w:pPr>
@@ -1353,7 +1285,6 @@
           <w:id w:val="274062327"/>
           <w:citation/>
         </w:sdtPr>
-        <w:sdtEndPr/>
         <w:sdtContent>
           <w:r>
             <w:rPr>
@@ -1379,7 +1310,6 @@
           <w:r>
             <w:rPr>
               <w:rFonts w:ascii="Cambria" w:eastAsiaTheme="minorEastAsia" w:hAnsi="Cambria" w:cs="Arial"/>
-              <w:noProof/>
               <w:lang w:val="en-US" w:eastAsia="zh-CN"/>
             </w:rPr>
             <w:t>(Government, 2023)</w:t>
@@ -1405,7 +1335,14 @@
           <w:rFonts w:ascii="Cambria" w:eastAsiaTheme="minorEastAsia" w:hAnsi="Cambria" w:cs="Arial"/>
           <w:lang w:eastAsia="zh-CN"/>
         </w:rPr>
-        <w:t xml:space="preserve"> The EDO recognise this as strong progress, however achieving a fully clean energy state remains a way off, with the current capacity representing just over halfway toward that goal. The EDO has commissioned this work to understand the earliest point in time at which achieving a 100% renewable electricity target is feasible. By determining this timeline, they aim to devise effective lobbying strategies for governments and electricity providers. If forecasts indicate that renewables can meet demand earlier in the 10-year period, the organisation can prioritize shorter-term, high-intensity campaigns. However, if the forecasts suggest feasibility closer to the 10-year mark, longer-term advocacy requiring extensive planning and organisation will be necessary </w:t>
+        <w:t xml:space="preserve"> </w:t>
+      </w:r>
+      <w:r>
+        <w:rPr>
+          <w:rFonts w:ascii="Cambria" w:eastAsiaTheme="minorEastAsia" w:hAnsi="Cambria" w:cs="Arial"/>
+          <w:lang w:eastAsia="zh-CN"/>
+        </w:rPr>
+        <w:t xml:space="preserve">The EDO recognise this as strong progress, however achieving a fully clean energy state remains a way off, with the current capacity representing just over halfway toward that goal. The EDO has commissioned this work to understand the earliest point in time at which achieving a 100% renewable electricity target is feasible. By determining this timeline, they aim to devise effective lobbying strategies for governments and electricity providers. If forecasts indicate that renewables can meet demand earlier in the 10-year period, the organisation can prioritize shorter-term, high-intensity campaigns. However, if the forecasts suggest feasibility closer to the 10-year mark, longer-term advocacy requiring extensive planning and organisation will be necessary </w:t>
       </w:r>
       <w:sdt>
         <w:sdtPr>
@@ -1416,7 +1353,6 @@
           <w:id w:val="831415983"/>
           <w:citation/>
         </w:sdtPr>
-        <w:sdtEndPr/>
         <w:sdtContent>
           <w:r>
             <w:rPr>
@@ -1443,7 +1379,6 @@
           <w:r>
             <w:rPr>
               <w:rFonts w:ascii="Cambria" w:eastAsiaTheme="minorEastAsia" w:hAnsi="Cambria" w:cs="Arial"/>
-              <w:noProof/>
               <w:color w:val="000000" w:themeColor="text1"/>
               <w:lang w:val="en-US" w:eastAsia="zh-CN"/>
             </w:rPr>
@@ -1476,6 +1411,7 @@
           <w:rFonts w:ascii="Cambria" w:eastAsia="Cambria" w:hAnsi="Cambria" w:cs="Cambria"/>
           <w:lang w:eastAsia="zh-CN"/>
         </w:rPr>
+        <w:lastRenderedPageBreak/>
         <w:t>This project aims to assess the viability of transitioning to a fully renewable electricity supply in NSW within a decade. Feasibility will be determined based on the analysis indicating whether electricity supply from renewable sources can meet predicted demand levels.</w:t>
       </w:r>
       <w:r>
@@ -1533,77 +1469,70 @@
           <w:rFonts w:ascii="Cambria" w:eastAsia="Cambria" w:hAnsi="Cambria" w:cs="Cambria"/>
           <w:lang w:eastAsia="zh-CN"/>
         </w:rPr>
-        <w:t xml:space="preserve"> </w:t>
+        <w:t xml:space="preserve"> with the target variables as electricity demand </w:t>
       </w:r>
       <w:r>
         <w:rPr>
           <w:rFonts w:ascii="Cambria" w:eastAsia="Cambria" w:hAnsi="Cambria" w:cs="Cambria"/>
           <w:lang w:eastAsia="zh-CN"/>
         </w:rPr>
-        <w:t xml:space="preserve">with the target variables as electricity demand </w:t>
+        <w:t xml:space="preserve">and renewable electricity supply respectively. </w:t>
       </w:r>
       <w:r>
         <w:rPr>
           <w:rFonts w:ascii="Cambria" w:eastAsia="Cambria" w:hAnsi="Cambria" w:cs="Cambria"/>
           <w:lang w:eastAsia="zh-CN"/>
         </w:rPr>
-        <w:t xml:space="preserve">and renewable electricity supply respectively. </w:t>
+        <w:t>Finally</w:t>
       </w:r>
       <w:r>
         <w:rPr>
           <w:rFonts w:ascii="Cambria" w:eastAsia="Cambria" w:hAnsi="Cambria" w:cs="Cambria"/>
           <w:lang w:eastAsia="zh-CN"/>
         </w:rPr>
-        <w:t>Finally</w:t>
+        <w:t xml:space="preserve">, the </w:t>
       </w:r>
       <w:r>
         <w:rPr>
           <w:rFonts w:ascii="Cambria" w:eastAsia="Cambria" w:hAnsi="Cambria" w:cs="Cambria"/>
           <w:lang w:eastAsia="zh-CN"/>
         </w:rPr>
-        <w:t xml:space="preserve">, the </w:t>
+        <w:t>project</w:t>
       </w:r>
       <w:r>
         <w:rPr>
           <w:rFonts w:ascii="Cambria" w:eastAsia="Cambria" w:hAnsi="Cambria" w:cs="Cambria"/>
           <w:lang w:eastAsia="zh-CN"/>
         </w:rPr>
-        <w:t>project</w:t>
+        <w:t xml:space="preserve"> will </w:t>
       </w:r>
       <w:r>
         <w:rPr>
           <w:rFonts w:ascii="Cambria" w:eastAsia="Cambria" w:hAnsi="Cambria" w:cs="Cambria"/>
           <w:lang w:eastAsia="zh-CN"/>
         </w:rPr>
-        <w:t xml:space="preserve"> will </w:t>
+        <w:t>then integrate</w:t>
       </w:r>
       <w:r>
         <w:rPr>
           <w:rFonts w:ascii="Cambria" w:eastAsia="Cambria" w:hAnsi="Cambria" w:cs="Cambria"/>
           <w:lang w:eastAsia="zh-CN"/>
         </w:rPr>
-        <w:t>then integrate</w:t>
+        <w:t xml:space="preserve"> the</w:t>
       </w:r>
       <w:r>
         <w:rPr>
           <w:rFonts w:ascii="Cambria" w:eastAsia="Cambria" w:hAnsi="Cambria" w:cs="Cambria"/>
           <w:lang w:eastAsia="zh-CN"/>
         </w:rPr>
-        <w:t xml:space="preserve"> the</w:t>
+        <w:t xml:space="preserve"> results from these</w:t>
       </w:r>
       <w:r>
         <w:rPr>
           <w:rFonts w:ascii="Cambria" w:eastAsia="Cambria" w:hAnsi="Cambria" w:cs="Cambria"/>
           <w:lang w:eastAsia="zh-CN"/>
         </w:rPr>
-        <w:t xml:space="preserve"> results from </w:t>
-      </w:r>
-      <w:r>
-        <w:rPr>
-          <w:rFonts w:ascii="Cambria" w:eastAsia="Cambria" w:hAnsi="Cambria" w:cs="Cambria"/>
-          <w:lang w:eastAsia="zh-CN"/>
-        </w:rPr>
-        <w:t>these models to determine the point at which supply can effectively match demand.</w:t>
+        <w:t xml:space="preserve"> models to determine the point at which supply can effectively match demand.</w:t>
       </w:r>
     </w:p>
     <w:p>
@@ -1700,13 +1629,13 @@
         <w:rPr>
           <w:rFonts w:ascii="Cambria" w:eastAsia="Cambria" w:hAnsi="Cambria" w:cs="Cambria"/>
         </w:rPr>
-        <w:t>as low as</w:t>
-      </w:r>
-      <w:r>
-        <w:rPr>
-          <w:rFonts w:ascii="Cambria" w:eastAsia="Cambria" w:hAnsi="Cambria" w:cs="Cambria"/>
-        </w:rPr>
-        <w:t xml:space="preserve"> 0.02. There is a growing trend toward employing machine learning techniques, including neural networks, support vector machines, and decision trees, to enhance forecasting accuracy</w:t>
+        <w:t xml:space="preserve">as low as </w:t>
+      </w:r>
+      <w:r>
+        <w:rPr>
+          <w:rFonts w:ascii="Cambria" w:eastAsia="Cambria" w:hAnsi="Cambria" w:cs="Cambria"/>
+        </w:rPr>
+        <w:t>0.02. There is a growing trend toward employing machine learning techniques, including neural networks, support vector machines, and decision trees, to enhance forecasting accuracy</w:t>
       </w:r>
       <w:r>
         <w:rPr>
@@ -1718,13 +1647,11 @@
         <w:sdtPr>
           <w:rPr>
             <w:rFonts w:ascii="Cambria" w:eastAsia="Cambria" w:hAnsi="Cambria" w:cs="Cambria"/>
-            <w:noProof/>
             <w:lang w:val="en-US"/>
           </w:rPr>
-          <w:id w:val="-1594627166"/>
+          <w:id w:val="1756247855"/>
           <w:citation/>
         </w:sdtPr>
-        <w:sdtEndPr/>
         <w:sdtContent>
           <w:r>
             <w:rPr>
@@ -1749,7 +1676,6 @@
           <w:r>
             <w:rPr>
               <w:rFonts w:ascii="Cambria" w:eastAsia="Cambria" w:hAnsi="Cambria" w:cs="Cambria"/>
-              <w:noProof/>
               <w:lang w:val="en-US"/>
             </w:rPr>
             <w:t>(Nguyen &amp; Berry, 2019)</w:t>
@@ -1842,7 +1768,26 @@
         <w:rPr>
           <w:rFonts w:ascii="Cambria" w:eastAsia="Cambria" w:hAnsi="Cambria" w:cs="Cambria"/>
         </w:rPr>
-        <w:t xml:space="preserve"> furnishes a forecasting model for both energy consumption and generation based on real data captured from a P2P grid system in the state of Western Australia. The methodology involves a comprehensive review of existing literature on short-term forecasting techniques for renewable energy consumption and generation. Various forecasting methods, including statistical models, machine learning algorithms, and hybrid approaches, are evaluated based on their performance metrics, computational efficiency, and applicability to regional factors such as weather patterns and energy demand profiles.</w:t>
+        <w:t xml:space="preserve"> furnishes a forecasting model for both energy consumption and generation based on </w:t>
+      </w:r>
+      <w:r>
+        <w:rPr>
+          <w:rFonts w:ascii="Cambria" w:eastAsia="Cambria" w:hAnsi="Cambria" w:cs="Cambria"/>
+        </w:rPr>
+        <w:lastRenderedPageBreak/>
+        <w:t>real data captured from a P2P grid system in the state of Western Australia.</w:t>
+      </w:r>
+      <w:r>
+        <w:rPr>
+          <w:rFonts w:ascii="Cambria" w:eastAsia="Cambria" w:hAnsi="Cambria" w:cs="Cambria"/>
+        </w:rPr>
+        <w:t xml:space="preserve"> </w:t>
+      </w:r>
+      <w:r>
+        <w:rPr>
+          <w:rFonts w:ascii="Cambria" w:eastAsia="Cambria" w:hAnsi="Cambria" w:cs="Cambria"/>
+        </w:rPr>
+        <w:t>The methodology involves a comprehensive review of existing literature on short-term forecasting techniques for renewable energy consumption and generation. Various forecasting methods, including statistical models, machine learning algorithms, and hybrid approaches, are evaluated based on their performance metrics, computational efficiency, and applicability to regional factors such as weather patterns and energy demand profiles.</w:t>
       </w:r>
       <w:r>
         <w:rPr>
@@ -1879,7 +1824,6 @@
           <w:id w:val="-859976011"/>
           <w:citation/>
         </w:sdtPr>
-        <w:sdtEndPr/>
         <w:sdtContent>
           <w:r>
             <w:rPr>
@@ -1904,7 +1848,6 @@
           <w:r>
             <w:rPr>
               <w:rFonts w:ascii="Cambria" w:eastAsia="Cambria" w:hAnsi="Cambria" w:cs="Cambria"/>
-              <w:noProof/>
               <w:lang w:val="en-US"/>
             </w:rPr>
             <w:t>(Abu-Salih, et al., 2022)</w:t>
@@ -1937,13 +1880,13 @@
         <w:rPr>
           <w:rFonts w:ascii="Cambria" w:eastAsia="Cambria" w:hAnsi="Cambria" w:cs="Cambria"/>
         </w:rPr>
-        <w:t xml:space="preserve">Ben Elliston's study conducts simulations to explore scenarios where 100% of electricity in the Australian National Electricity Market comes from renewable sources. </w:t>
-      </w:r>
-      <w:r>
-        <w:rPr>
-          <w:rFonts w:ascii="Cambria" w:eastAsia="Cambria" w:hAnsi="Cambria" w:cs="Cambria"/>
-        </w:rPr>
-        <w:t xml:space="preserve">The </w:t>
+        <w:t>Ben Elliston's study conducts simulations to explore scenarios where 100% of electricity in the Australian National Electricity Market comes from renewable sources.</w:t>
+      </w:r>
+      <w:r>
+        <w:rPr>
+          <w:rFonts w:ascii="Cambria" w:eastAsia="Cambria" w:hAnsi="Cambria" w:cs="Cambria"/>
+        </w:rPr>
+        <w:t xml:space="preserve"> The </w:t>
       </w:r>
       <w:r>
         <w:rPr>
@@ -1991,13 +1934,11 @@
         <w:sdtPr>
           <w:rPr>
             <w:rFonts w:ascii="Cambria" w:eastAsia="Cambria" w:hAnsi="Cambria" w:cs="Cambria"/>
-            <w:noProof/>
             <w:lang w:val="en-US"/>
           </w:rPr>
           <w:id w:val="-1464110494"/>
           <w:citation/>
         </w:sdtPr>
-        <w:sdtEndPr/>
         <w:sdtContent>
           <w:r>
             <w:rPr>
@@ -2021,7 +1962,6 @@
           <w:r>
             <w:rPr>
               <w:rFonts w:ascii="Cambria" w:eastAsia="Cambria" w:hAnsi="Cambria" w:cs="Cambria"/>
-              <w:noProof/>
               <w:lang w:val="en-US"/>
             </w:rPr>
             <w:t xml:space="preserve">(Elliston, </w:t>
@@ -2029,7 +1969,6 @@
           <w:r>
             <w:rPr>
               <w:rFonts w:ascii="Cambria" w:eastAsia="Cambria" w:hAnsi="Cambria" w:cs="Cambria"/>
-              <w:noProof/>
               <w:lang w:val="en-US"/>
             </w:rPr>
             <w:t>Diesendorf, &amp; MacGill,</w:t>
@@ -2037,7 +1976,6 @@
           <w:r>
             <w:rPr>
               <w:rFonts w:ascii="Cambria" w:eastAsia="Cambria" w:hAnsi="Cambria" w:cs="Cambria"/>
-              <w:noProof/>
               <w:lang w:val="en-US"/>
             </w:rPr>
             <w:t xml:space="preserve"> 2012)</w:t>
@@ -2084,6 +2022,7 @@
         <w:rPr>
           <w:rFonts w:ascii="Cambria" w:hAnsi="Cambria"/>
         </w:rPr>
+        <w:lastRenderedPageBreak/>
         <w:fldChar w:fldCharType="begin"/>
       </w:r>
       <w:r>
@@ -2096,12 +2035,12 @@
         <w:rPr>
           <w:rFonts w:ascii="Cambria" w:hAnsi="Cambria"/>
         </w:rPr>
-      </w:r>
-      <w:r>
-        <w:rPr>
-          <w:rFonts w:ascii="Cambria" w:hAnsi="Cambria"/>
-        </w:rPr>
         <w:instrText xml:space="preserve"> \* MERGEFORMAT </w:instrText>
+      </w:r>
+      <w:r>
+        <w:rPr>
+          <w:rFonts w:ascii="Cambria" w:hAnsi="Cambria"/>
+        </w:rPr>
       </w:r>
       <w:r>
         <w:rPr>
@@ -2144,13 +2083,11 @@
         <w:sdtPr>
           <w:rPr>
             <w:rFonts w:ascii="Cambria" w:eastAsia="Cambria" w:hAnsi="Cambria" w:cs="Cambria"/>
-            <w:noProof/>
             <w:lang w:val="en-US"/>
           </w:rPr>
           <w:id w:val="-1607343085"/>
           <w:citation/>
         </w:sdtPr>
-        <w:sdtEndPr/>
         <w:sdtContent>
           <w:r>
             <w:rPr>
@@ -2176,7 +2113,6 @@
           <w:r>
             <w:rPr>
               <w:rFonts w:ascii="Cambria" w:eastAsia="Cambria" w:hAnsi="Cambria" w:cs="Cambria"/>
-              <w:noProof/>
               <w:lang w:val="en-US"/>
             </w:rPr>
             <w:t xml:space="preserve">(Benti, </w:t>
@@ -2184,7 +2120,6 @@
           <w:r>
             <w:rPr>
               <w:rFonts w:ascii="Cambria" w:eastAsia="Cambria" w:hAnsi="Cambria" w:cs="Cambria"/>
-              <w:noProof/>
               <w:lang w:val="en-US"/>
             </w:rPr>
             <w:t>Chaka, &amp; Semie,</w:t>
@@ -2192,7 +2127,6 @@
           <w:r>
             <w:rPr>
               <w:rFonts w:ascii="Cambria" w:eastAsia="Cambria" w:hAnsi="Cambria" w:cs="Cambria"/>
-              <w:noProof/>
               <w:lang w:val="en-US"/>
             </w:rPr>
             <w:t xml:space="preserve"> 2023)</w:t>
@@ -2379,13 +2313,11 @@
         <w:sdtPr>
           <w:rPr>
             <w:rFonts w:ascii="Cambria" w:eastAsia="Cambria" w:hAnsi="Cambria" w:cs="Cambria"/>
-            <w:noProof/>
             <w:lang w:val="en-US"/>
           </w:rPr>
           <w:id w:val="-2104180100"/>
           <w:citation/>
         </w:sdtPr>
-        <w:sdtEndPr/>
         <w:sdtContent>
           <w:r>
             <w:rPr>
@@ -2411,7 +2343,6 @@
           <w:r>
             <w:rPr>
               <w:rFonts w:ascii="Cambria" w:eastAsia="Cambria" w:hAnsi="Cambria" w:cs="Cambria"/>
-              <w:noProof/>
               <w:lang w:val="en-US"/>
             </w:rPr>
             <w:t xml:space="preserve">(Benti, </w:t>
@@ -2419,7 +2350,6 @@
           <w:r>
             <w:rPr>
               <w:rFonts w:ascii="Cambria" w:eastAsia="Cambria" w:hAnsi="Cambria" w:cs="Cambria"/>
-              <w:noProof/>
               <w:lang w:val="en-US"/>
             </w:rPr>
             <w:t>Chaka, &amp; Semie,</w:t>
@@ -2427,7 +2357,6 @@
           <w:r>
             <w:rPr>
               <w:rFonts w:ascii="Cambria" w:eastAsia="Cambria" w:hAnsi="Cambria" w:cs="Cambria"/>
-              <w:noProof/>
               <w:lang w:val="en-US"/>
             </w:rPr>
             <w:t xml:space="preserve"> 2023)</w:t>
@@ -2466,6 +2395,27 @@
     </w:p>
     <w:p>
       <w:pPr>
+        <w:rPr>
+          <w:lang w:val="en-US"/>
+        </w:rPr>
+      </w:pPr>
+    </w:p>
+    <w:p>
+      <w:pPr>
+        <w:rPr>
+          <w:lang w:val="en-US"/>
+        </w:rPr>
+      </w:pPr>
+    </w:p>
+    <w:p>
+      <w:pPr>
+        <w:rPr>
+          <w:lang w:val="en-US"/>
+        </w:rPr>
+      </w:pPr>
+    </w:p>
+    <w:p>
+      <w:pPr>
         <w:pStyle w:val="Heading1"/>
         <w:widowControl w:val="0"/>
         <w:spacing w:before="180"/>
@@ -2478,6 +2428,7 @@
         <w:rPr>
           <w:rFonts w:ascii="Cambria" w:eastAsia="Cambria" w:hAnsi="Cambria" w:cs="Cambria"/>
         </w:rPr>
+        <w:lastRenderedPageBreak/>
         <w:t>3 Methods, Software and Data Description</w:t>
       </w:r>
       <w:bookmarkEnd w:id="3"/>
@@ -2702,13 +2653,13 @@
         <w:rPr>
           <w:rFonts w:ascii="Cambria" w:eastAsia="Cambria" w:hAnsi="Cambria" w:cs="Cambria"/>
         </w:rPr>
-        <w:t>(e.g. type of regression used)</w:t>
-      </w:r>
-      <w:r>
-        <w:rPr>
-          <w:rFonts w:ascii="Cambria" w:eastAsia="Cambria" w:hAnsi="Cambria" w:cs="Cambria"/>
-        </w:rPr>
-        <w:t xml:space="preserve"> will be done d</w:t>
+        <w:t xml:space="preserve">(e.g. type of regression used) </w:t>
+      </w:r>
+      <w:r>
+        <w:rPr>
+          <w:rFonts w:ascii="Cambria" w:eastAsia="Cambria" w:hAnsi="Cambria" w:cs="Cambria"/>
+        </w:rPr>
+        <w:t>will be done d</w:t>
       </w:r>
       <w:r>
         <w:rPr>
@@ -2797,13 +2748,11 @@
         <w:sdtPr>
           <w:rPr>
             <w:rFonts w:ascii="Cambria" w:eastAsia="Cambria" w:hAnsi="Cambria" w:cs="Cambria"/>
-            <w:noProof/>
             <w:lang w:val="en-US"/>
           </w:rPr>
           <w:id w:val="-494643618"/>
           <w:citation/>
         </w:sdtPr>
-        <w:sdtEndPr/>
         <w:sdtContent>
           <w:r>
             <w:rPr>
@@ -2829,7 +2778,6 @@
           <w:r>
             <w:rPr>
               <w:rFonts w:ascii="Cambria" w:eastAsia="Cambria" w:hAnsi="Cambria" w:cs="Cambria"/>
-              <w:noProof/>
               <w:lang w:val="en-US"/>
             </w:rPr>
             <w:t>(Korstanje, 2023)</w:t>
@@ -3229,6 +3177,7 @@
           <w:b/>
           <w:bCs/>
         </w:rPr>
+        <w:lastRenderedPageBreak/>
         <w:t>Analysis</w:t>
       </w:r>
       <w:r>
@@ -3324,31 +3273,7 @@
         <w:rPr>
           <w:rFonts w:ascii="Cambria" w:eastAsia="Cambria" w:hAnsi="Cambria" w:cs="Cambria"/>
         </w:rPr>
-        <w:t>on how to use</w:t>
-      </w:r>
-      <w:r>
-        <w:rPr>
-          <w:rFonts w:ascii="Cambria" w:eastAsia="Cambria" w:hAnsi="Cambria" w:cs="Cambria"/>
-        </w:rPr>
-        <w:t xml:space="preserve"> the </w:t>
-      </w:r>
-      <w:r>
-        <w:rPr>
-          <w:rFonts w:ascii="Cambria" w:eastAsia="Cambria" w:hAnsi="Cambria" w:cs="Cambria"/>
-        </w:rPr>
-        <w:t>research to further</w:t>
-      </w:r>
-      <w:r>
-        <w:rPr>
-          <w:rFonts w:ascii="Cambria" w:eastAsia="Cambria" w:hAnsi="Cambria" w:cs="Cambria"/>
-        </w:rPr>
-        <w:t xml:space="preserve"> their </w:t>
-      </w:r>
-      <w:r>
-        <w:rPr>
-          <w:rFonts w:ascii="Cambria" w:eastAsia="Cambria" w:hAnsi="Cambria" w:cs="Cambria"/>
-        </w:rPr>
-        <w:t xml:space="preserve">ambitions. </w:t>
+        <w:t xml:space="preserve">on how to use the research to further their ambitions. </w:t>
       </w:r>
       <w:r>
         <w:rPr>
@@ -3360,13 +3285,13 @@
         <w:rPr>
           <w:rFonts w:ascii="Cambria" w:eastAsia="Cambria" w:hAnsi="Cambria" w:cs="Cambria"/>
         </w:rPr>
-        <w:t xml:space="preserve">propose potential avenues for future research to </w:t>
-      </w:r>
-      <w:r>
-        <w:rPr>
-          <w:rFonts w:ascii="Cambria" w:eastAsia="Cambria" w:hAnsi="Cambria" w:cs="Cambria"/>
-        </w:rPr>
-        <w:t xml:space="preserve">address emerging challenges in </w:t>
+        <w:t xml:space="preserve">propose potential avenues for future research </w:t>
+      </w:r>
+      <w:r>
+        <w:rPr>
+          <w:rFonts w:ascii="Cambria" w:eastAsia="Cambria" w:hAnsi="Cambria" w:cs="Cambria"/>
+        </w:rPr>
+        <w:t xml:space="preserve">to address emerging challenges in </w:t>
       </w:r>
       <w:r>
         <w:rPr>
@@ -3384,20 +3309,20 @@
     <w:p>
       <w:pPr>
         <w:widowControl w:val="0"/>
-        <w:spacing w:before="360"/>
-        <w:rPr>
-          <w:rFonts w:ascii="Cambria" w:eastAsia="Times New Roman" w:hAnsi="Cambria" w:cs="Times New Roman"/>
-          <w:i/>
-          <w:iCs/>
-        </w:rPr>
-      </w:pPr>
-      <w:r>
-        <w:rPr>
-          <w:rFonts w:ascii="Cambria" w:eastAsia="Times New Roman" w:hAnsi="Cambria" w:cs="Times New Roman"/>
-          <w:i/>
-          <w:iCs/>
-        </w:rPr>
-        <w:t>Software – Mathew</w:t>
+        <w:spacing w:before="180" w:after="180"/>
+        <w:rPr>
+          <w:rFonts w:ascii="Cambria" w:eastAsia="Cambria" w:hAnsi="Cambria" w:cs="Cambria"/>
+          <w:b/>
+          <w:bCs/>
+        </w:rPr>
+      </w:pPr>
+      <w:r>
+        <w:rPr>
+          <w:rFonts w:ascii="Cambria" w:eastAsia="Cambria" w:hAnsi="Cambria" w:cs="Cambria"/>
+          <w:b/>
+          <w:bCs/>
+        </w:rPr>
+        <w:t>Software:</w:t>
       </w:r>
     </w:p>
     <w:p>
@@ -4005,15 +3930,7 @@
           <w:sz w:val="24"/>
           <w:szCs w:val="24"/>
         </w:rPr>
-        <w:t>for use in the</w:t>
-      </w:r>
-      <w:r>
-        <w:rPr>
-          <w:rFonts w:ascii="Cambria" w:eastAsia="Cambria" w:hAnsi="Cambria" w:cs="Cambria"/>
-          <w:sz w:val="24"/>
-          <w:szCs w:val="24"/>
-        </w:rPr>
-        <w:t xml:space="preserve"> </w:t>
+        <w:t xml:space="preserve">for use in the </w:t>
       </w:r>
       <w:r>
         <w:rPr>
@@ -4156,6 +4073,7 @@
                 <w:rFonts w:ascii="Cambria" w:eastAsia="Cambria" w:hAnsi="Cambria" w:cs="Cambria"/>
                 <w:color w:val="000000" w:themeColor="text1"/>
               </w:rPr>
+              <w:lastRenderedPageBreak/>
               <w:t xml:space="preserve">Dataset: </w:t>
             </w:r>
             <w:r>
@@ -5345,7 +5263,15 @@
                 <w:rFonts w:ascii="Cambria" w:eastAsia="Cambria" w:hAnsi="Cambria" w:cs="Cambria"/>
                 <w:color w:val="000000" w:themeColor="text1"/>
               </w:rPr>
-              <w:t xml:space="preserve">predictor variable in forecasting. This data will be examined more deeply in the exploratory data analysis stage to identify if there is indeed a correlation between temperature and electricity usage. If this is proven, the </w:t>
+              <w:t xml:space="preserve">predictor variable in forecasting. This </w:t>
+            </w:r>
+            <w:r>
+              <w:rPr>
+                <w:rFonts w:ascii="Cambria" w:eastAsia="Cambria" w:hAnsi="Cambria" w:cs="Cambria"/>
+                <w:color w:val="000000" w:themeColor="text1"/>
+              </w:rPr>
+              <w:lastRenderedPageBreak/>
+              <w:t xml:space="preserve">data will be examined more deeply in the exploratory data analysis stage to identify if there is indeed a correlation between temperature and electricity usage. If this is proven, the </w:t>
             </w:r>
             <w:r>
               <w:rPr>
@@ -6416,6 +6342,7 @@
                 <w:rFonts w:ascii="Cambria" w:eastAsia="Cambria" w:hAnsi="Cambria" w:cs="Cambria"/>
                 <w:color w:val="000000" w:themeColor="text1"/>
               </w:rPr>
+              <w:lastRenderedPageBreak/>
               <w:t>Inconsistencies:</w:t>
             </w:r>
           </w:p>
@@ -6467,6 +6394,7 @@
                 <w:rFonts w:ascii="Cambria" w:eastAsia="Cambria" w:hAnsi="Cambria" w:cs="Cambria"/>
                 <w:color w:val="000000" w:themeColor="text1"/>
               </w:rPr>
+              <w:lastRenderedPageBreak/>
               <w:t>Size</w:t>
             </w:r>
           </w:p>
@@ -7232,7 +7160,6 @@
           <w:szCs w:val="40"/>
         </w:rPr>
       </w:pPr>
-      <w:bookmarkStart w:id="4" w:name="_Toc161587417"/>
     </w:p>
     <w:p>
       <w:pPr>
@@ -7254,7 +7181,6 @@
         </w:rPr>
       </w:pPr>
     </w:p>
-    <w:bookmarkEnd w:id="4"/>
     <w:p>
       <w:pPr>
         <w:tabs>
@@ -7273,6 +7199,7 @@
           <w:szCs w:val="32"/>
         </w:rPr>
       </w:pPr>
+      <w:bookmarkStart w:id="4" w:name="_Toc161587417"/>
       <w:r>
         <w:rPr>
           <w:rFonts w:ascii="Cambria" w:hAnsi="Cambria"/>
@@ -7281,6 +7208,7 @@
         </w:rPr>
         <w:t>4 Activities and Schedule</w:t>
       </w:r>
+      <w:bookmarkEnd w:id="4"/>
     </w:p>
     <w:p>
       <w:pPr>
@@ -7313,10 +7241,11 @@
           <w:noProof/>
           <w14:ligatures w14:val="standardContextual"/>
         </w:rPr>
+        <w:lastRenderedPageBreak/>
         <w:drawing>
-          <wp:inline distT="0" distB="0" distL="0" distR="0" wp14:anchorId="08B66315" wp14:editId="47610C9B">
-            <wp:extent cx="7858125" cy="5288356"/>
-            <wp:effectExtent l="0" t="0" r="0" b="7620"/>
+          <wp:inline distT="0" distB="0" distL="0" distR="0" wp14:anchorId="08B66315" wp14:editId="1167CAF6">
+            <wp:extent cx="8541623" cy="5748336"/>
+            <wp:effectExtent l="0" t="0" r="0" b="5080"/>
             <wp:docPr id="1668214299" name="Picture 1"/>
             <wp:cNvGraphicFramePr>
               <a:graphicFrameLocks xmlns:a="http://schemas.openxmlformats.org/drawingml/2006/main" noChangeAspect="1"/>
@@ -7337,7 +7266,7 @@
                   <pic:spPr>
                     <a:xfrm>
                       <a:off x="0" y="0"/>
-                      <a:ext cx="7869125" cy="5295759"/>
+                      <a:ext cx="8561689" cy="5761840"/>
                     </a:xfrm>
                     <a:prstGeom prst="rect">
                       <a:avLst/>
@@ -7362,6 +7291,7 @@
         <w:rPr>
           <w:rFonts w:ascii="Cambria" w:hAnsi="Cambria"/>
         </w:rPr>
+        <w:lastRenderedPageBreak/>
         <w:t xml:space="preserve">5 </w:t>
       </w:r>
       <w:r>
@@ -7454,6 +7384,7 @@
           <w:sz w:val="32"/>
           <w:szCs w:val="32"/>
         </w:rPr>
+        <w:lastRenderedPageBreak/>
         <w:t xml:space="preserve">6 </w:t>
       </w:r>
       <w:r>
@@ -7491,14 +7422,12 @@
             <w:id w:val="-573587230"/>
             <w:bibliography/>
           </w:sdtPr>
-          <w:sdtEndPr/>
           <w:sdtContent>
             <w:p>
               <w:pPr>
                 <w:pStyle w:val="Bibliography"/>
                 <w:rPr>
                   <w:rFonts w:ascii="Cambria" w:eastAsia="Cambria" w:hAnsi="Cambria" w:cs="Cambria"/>
-                  <w:noProof/>
                 </w:rPr>
               </w:pPr>
               <w:r>
@@ -7528,7 +7457,6 @@
               <w:r>
                 <w:rPr>
                   <w:rFonts w:ascii="Cambria" w:hAnsi="Cambria"/>
-                  <w:noProof/>
                 </w:rPr>
                 <w:t xml:space="preserve">Abu-Salih, B. et al., 2022. Short-term renewable energy consumption and generation forecasting: A case study of Western Australia. </w:t>
               </w:r>
@@ -7537,14 +7465,12 @@
                   <w:rFonts w:ascii="Cambria" w:hAnsi="Cambria"/>
                   <w:i/>
                   <w:iCs/>
-                  <w:noProof/>
                 </w:rPr>
                 <w:t xml:space="preserve">Heliyon 8, </w:t>
               </w:r>
               <w:r>
                 <w:rPr>
                   <w:rFonts w:ascii="Cambria" w:hAnsi="Cambria"/>
-                  <w:noProof/>
                 </w:rPr>
                 <w:t>8(3).</w:t>
               </w:r>
@@ -7554,13 +7480,11 @@
                 <w:pStyle w:val="Bibliography"/>
                 <w:rPr>
                   <w:rFonts w:ascii="Cambria" w:eastAsia="Cambria" w:hAnsi="Cambria" w:cs="Cambria"/>
-                  <w:noProof/>
                 </w:rPr>
               </w:pPr>
               <w:r>
                 <w:rPr>
                   <w:rFonts w:ascii="Cambria" w:hAnsi="Cambria"/>
-                  <w:noProof/>
                 </w:rPr>
                 <w:t xml:space="preserve">Ahmad, T., Zhang, H. &amp; Yan, B., 2020. A review on renewable energy and electricity requirement forecasting models for smart grid and buildings. </w:t>
               </w:r>
@@ -7569,14 +7493,12 @@
                   <w:rFonts w:ascii="Cambria" w:hAnsi="Cambria"/>
                   <w:i/>
                   <w:iCs/>
-                  <w:noProof/>
                 </w:rPr>
                 <w:t xml:space="preserve">Sustainable Cities and Society, </w:t>
               </w:r>
               <w:r>
                 <w:rPr>
                   <w:rFonts w:ascii="Cambria" w:hAnsi="Cambria"/>
-                  <w:noProof/>
                 </w:rPr>
                 <w:t>Volume 55, p. 102052.</w:t>
               </w:r>
@@ -7586,13 +7508,11 @@
                 <w:pStyle w:val="Bibliography"/>
                 <w:rPr>
                   <w:rFonts w:ascii="Cambria" w:eastAsia="Cambria" w:hAnsi="Cambria" w:cs="Cambria"/>
-                  <w:noProof/>
                 </w:rPr>
               </w:pPr>
               <w:r>
                 <w:rPr>
                   <w:rFonts w:ascii="Cambria" w:hAnsi="Cambria"/>
-                  <w:noProof/>
                 </w:rPr>
                 <w:t xml:space="preserve">Australian Energy Market Operator, 2023. </w:t>
               </w:r>
@@ -7601,14 +7521,12 @@
                   <w:rFonts w:ascii="Cambria" w:hAnsi="Cambria"/>
                   <w:i/>
                   <w:iCs/>
-                  <w:noProof/>
                 </w:rPr>
                 <w:t xml:space="preserve">Forecasting Approach - Electricity Demand Forecasting Methodology, </w:t>
               </w:r>
               <w:r>
                 <w:rPr>
                   <w:rFonts w:ascii="Cambria" w:hAnsi="Cambria"/>
-                  <w:noProof/>
                 </w:rPr>
                 <w:t>s.l.: s.n.</w:t>
               </w:r>
@@ -7618,13 +7536,11 @@
                 <w:pStyle w:val="Bibliography"/>
                 <w:rPr>
                   <w:rFonts w:ascii="Cambria" w:eastAsia="Cambria" w:hAnsi="Cambria" w:cs="Cambria"/>
-                  <w:noProof/>
                 </w:rPr>
               </w:pPr>
               <w:r>
                 <w:rPr>
                   <w:rFonts w:ascii="Cambria" w:hAnsi="Cambria"/>
-                  <w:noProof/>
                 </w:rPr>
                 <w:t xml:space="preserve">Benti, N. E., Chaka, M. D. &amp; Semie, A. G., 2023. Forecasting Renewable Energy Generation withMachine Learning. </w:t>
               </w:r>
@@ -7633,14 +7549,12 @@
                   <w:rFonts w:ascii="Cambria" w:hAnsi="Cambria"/>
                   <w:i/>
                   <w:iCs/>
-                  <w:noProof/>
                 </w:rPr>
                 <w:t xml:space="preserve">Sustainability, </w:t>
               </w:r>
               <w:r>
                 <w:rPr>
                   <w:rFonts w:ascii="Cambria" w:hAnsi="Cambria"/>
-                  <w:noProof/>
                 </w:rPr>
                 <w:t>Volume 15.</w:t>
               </w:r>
@@ -7650,13 +7564,11 @@
                 <w:pStyle w:val="Bibliography"/>
                 <w:rPr>
                   <w:rFonts w:ascii="Cambria" w:eastAsia="Cambria" w:hAnsi="Cambria" w:cs="Cambria"/>
-                  <w:noProof/>
                 </w:rPr>
               </w:pPr>
               <w:r>
                 <w:rPr>
                   <w:rFonts w:ascii="Cambria" w:hAnsi="Cambria"/>
-                  <w:noProof/>
                 </w:rPr>
                 <w:t xml:space="preserve">Chowdhury, S. H. &amp; Oo, A. M. T., 2012. Study on electrical energy and prospective electricity generation from renewable sources in Australia. </w:t>
               </w:r>
@@ -7665,14 +7577,12 @@
                   <w:rFonts w:ascii="Cambria" w:hAnsi="Cambria"/>
                   <w:i/>
                   <w:iCs/>
-                  <w:noProof/>
                 </w:rPr>
                 <w:t xml:space="preserve">Renewable and Sustainable Energy Reviews, </w:t>
               </w:r>
               <w:r>
                 <w:rPr>
                   <w:rFonts w:ascii="Cambria" w:hAnsi="Cambria"/>
-                  <w:noProof/>
                 </w:rPr>
                 <w:t>16(9), pp. 6879-6887.</w:t>
               </w:r>
@@ -7682,13 +7592,11 @@
                 <w:pStyle w:val="Bibliography"/>
                 <w:rPr>
                   <w:rFonts w:ascii="Cambria" w:eastAsia="Cambria" w:hAnsi="Cambria" w:cs="Cambria"/>
-                  <w:noProof/>
                 </w:rPr>
               </w:pPr>
               <w:r>
                 <w:rPr>
                   <w:rFonts w:ascii="Cambria" w:hAnsi="Cambria"/>
-                  <w:noProof/>
                 </w:rPr>
                 <w:t xml:space="preserve">Development, C. f. C. H. a., n.d. </w:t>
               </w:r>
@@ -7697,14 +7605,12 @@
                   <w:rFonts w:ascii="Cambria" w:hAnsi="Cambria"/>
                   <w:i/>
                   <w:iCs/>
-                  <w:noProof/>
                 </w:rPr>
                 <w:t xml:space="preserve">Chapter 33. Conducting a Direct Action Campaign | Section 20. Advocacy Over and For the Long Term. </w:t>
               </w:r>
               <w:r>
                 <w:rPr>
                   <w:rFonts w:ascii="Cambria" w:hAnsi="Cambria"/>
-                  <w:noProof/>
                 </w:rPr>
                 <w:t xml:space="preserve">[Online] </w:t>
               </w:r>
@@ -7713,18 +7619,11 @@
                   <w:rFonts w:ascii="Cambria" w:hAnsi="Cambria"/>
                 </w:rPr>
                 <w:br/>
-              </w:r>
-              <w:r>
-                <w:rPr>
-                  <w:rFonts w:ascii="Cambria" w:hAnsi="Cambria"/>
-                  <w:noProof/>
-                </w:rPr>
                 <w:t xml:space="preserve">Available at: </w:t>
               </w:r>
               <w:r>
                 <w:rPr>
                   <w:rFonts w:ascii="Cambria" w:hAnsi="Cambria"/>
-                  <w:noProof/>
                   <w:u w:val="single"/>
                 </w:rPr>
                 <w:t>https://ctb.ku.edu/en/table-of-contents/advocacy/direct-action/long-term-advocacy/main</w:t>
@@ -7734,12 +7633,6 @@
                   <w:rFonts w:ascii="Cambria" w:hAnsi="Cambria"/>
                 </w:rPr>
                 <w:br/>
-              </w:r>
-              <w:r>
-                <w:rPr>
-                  <w:rFonts w:ascii="Cambria" w:hAnsi="Cambria"/>
-                  <w:noProof/>
-                </w:rPr>
                 <w:t>[Accessed 16 March 2024].</w:t>
               </w:r>
             </w:p>
@@ -7748,13 +7641,11 @@
                 <w:pStyle w:val="Bibliography"/>
                 <w:rPr>
                   <w:rFonts w:ascii="Cambria" w:eastAsia="Cambria" w:hAnsi="Cambria" w:cs="Cambria"/>
-                  <w:noProof/>
                 </w:rPr>
               </w:pPr>
               <w:r>
                 <w:rPr>
                   <w:rFonts w:ascii="Cambria" w:hAnsi="Cambria"/>
-                  <w:noProof/>
                 </w:rPr>
                 <w:t xml:space="preserve">Elliston, B., Diesendorf, M. &amp; MacGill, I., 2012. Simulations of scenarios with 100% renewable electricity in the Australian National Electricity Market. </w:t>
               </w:r>
@@ -7763,14 +7654,12 @@
                   <w:rFonts w:ascii="Cambria" w:hAnsi="Cambria"/>
                   <w:i/>
                   <w:iCs/>
-                  <w:noProof/>
                 </w:rPr>
                 <w:t xml:space="preserve">Energy Policy, </w:t>
               </w:r>
               <w:r>
                 <w:rPr>
                   <w:rFonts w:ascii="Cambria" w:hAnsi="Cambria"/>
-                  <w:noProof/>
                 </w:rPr>
                 <w:t>Volume 45, pp. 606-613.</w:t>
               </w:r>
@@ -7780,52 +7669,13 @@
                 <w:pStyle w:val="Bibliography"/>
                 <w:rPr>
                   <w:rFonts w:ascii="Cambria" w:eastAsia="Cambria" w:hAnsi="Cambria" w:cs="Cambria"/>
-                  <w:noProof/>
                 </w:rPr>
               </w:pPr>
               <w:r>
                 <w:rPr>
                   <w:rFonts w:ascii="Cambria" w:hAnsi="Cambria"/>
-                  <w:noProof/>
                 </w:rPr>
-                <w:t>Fan, S</w:t>
-              </w:r>
-              <w:r>
-                <w:rPr>
-                  <w:rFonts w:ascii="Cambria" w:hAnsi="Cambria"/>
-                  <w:noProof/>
-                </w:rPr>
-                <w:t>.</w:t>
-              </w:r>
-              <w:r>
-                <w:rPr>
-                  <w:rFonts w:ascii="Cambria" w:hAnsi="Cambria"/>
-                  <w:noProof/>
-                </w:rPr>
-                <w:t xml:space="preserve"> &amp; Hyndman, R. J</w:t>
-              </w:r>
-              <w:r>
-                <w:rPr>
-                  <w:rFonts w:ascii="Cambria" w:hAnsi="Cambria"/>
-                  <w:noProof/>
-                </w:rPr>
-                <w:t>., 2012.</w:t>
-              </w:r>
-              <w:r>
-                <w:rPr>
-                  <w:rFonts w:ascii="Cambria" w:hAnsi="Cambria"/>
-                  <w:noProof/>
-                </w:rPr>
-                <w:t xml:space="preserve"> Forecasting Electricity Demand in Australian. </w:t>
-              </w:r>
-              <w:r>
-                <w:rPr>
-                  <w:rFonts w:ascii="Cambria" w:hAnsi="Cambria"/>
-                  <w:i/>
-                  <w:iCs/>
-                  <w:noProof/>
-                </w:rPr>
-                <w:t>IEEE Power and Energy Society Meeting</w:t>
+                <w:t xml:space="preserve">Fan, S. &amp; Hyndman, R. J., 2012. Forecasting Electricity Demand in Australian. </w:t>
               </w:r>
               <w:r>
                 <w:rPr>
@@ -7833,7 +7683,7 @@
                   <w:i/>
                   <w:iCs/>
                 </w:rPr>
-                <w:t>.</w:t>
+                <w:t>IEEE Power and Energy Society Meeting.</w:t>
               </w:r>
             </w:p>
             <w:p>
@@ -7841,36 +7691,25 @@
                 <w:pStyle w:val="Bibliography"/>
                 <w:rPr>
                   <w:rFonts w:ascii="Cambria" w:eastAsia="Cambria" w:hAnsi="Cambria" w:cs="Cambria"/>
-                  <w:noProof/>
                 </w:rPr>
               </w:pPr>
               <w:r>
                 <w:rPr>
                   <w:rFonts w:ascii="Cambria" w:hAnsi="Cambria"/>
-                  <w:noProof/>
                 </w:rPr>
-                <w:t>Government, N</w:t>
-              </w:r>
-              <w:r>
-                <w:rPr>
-                  <w:rFonts w:ascii="Cambria" w:hAnsi="Cambria"/>
-                  <w:noProof/>
-                </w:rPr>
-                <w:t xml:space="preserve">., 2023. </w:t>
+                <w:t xml:space="preserve">Government, N., 2023. </w:t>
               </w:r>
               <w:r>
                 <w:rPr>
                   <w:rFonts w:ascii="Cambria" w:hAnsi="Cambria"/>
                   <w:i/>
                   <w:iCs/>
-                  <w:noProof/>
                 </w:rPr>
                 <w:t xml:space="preserve">NSW Climate and Energy Action. </w:t>
               </w:r>
               <w:r>
                 <w:rPr>
                   <w:rFonts w:ascii="Cambria" w:hAnsi="Cambria"/>
-                  <w:noProof/>
                 </w:rPr>
                 <w:t xml:space="preserve">[Online] </w:t>
               </w:r>
@@ -7879,18 +7718,11 @@
                   <w:rFonts w:ascii="Cambria" w:hAnsi="Cambria"/>
                 </w:rPr>
                 <w:br/>
-              </w:r>
-              <w:r>
-                <w:rPr>
-                  <w:rFonts w:ascii="Cambria" w:hAnsi="Cambria"/>
-                  <w:noProof/>
-                </w:rPr>
                 <w:t xml:space="preserve">Available at: </w:t>
               </w:r>
               <w:r>
                 <w:rPr>
                   <w:rFonts w:ascii="Cambria" w:hAnsi="Cambria"/>
-                  <w:noProof/>
                   <w:u w:val="single"/>
                 </w:rPr>
                 <w:t xml:space="preserve">https://www.energy.nsw.gov.au/nsw-plans-and-progress/major-state-projects/shift-renewables/renewable-energy-nsw </w:t>
@@ -7900,12 +7732,6 @@
                   <w:rFonts w:ascii="Cambria" w:hAnsi="Cambria"/>
                 </w:rPr>
                 <w:br/>
-              </w:r>
-              <w:r>
-                <w:rPr>
-                  <w:rFonts w:ascii="Cambria" w:hAnsi="Cambria"/>
-                  <w:noProof/>
-                </w:rPr>
                 <w:t>[Accessed 16 March 2024].</w:t>
               </w:r>
             </w:p>
@@ -7914,13 +7740,11 @@
                 <w:pStyle w:val="Bibliography"/>
                 <w:rPr>
                   <w:rFonts w:ascii="Cambria" w:eastAsia="Cambria" w:hAnsi="Cambria" w:cs="Cambria"/>
-                  <w:noProof/>
                 </w:rPr>
               </w:pPr>
               <w:r>
                 <w:rPr>
                   <w:rFonts w:ascii="Cambria" w:hAnsi="Cambria"/>
-                  <w:noProof/>
                 </w:rPr>
                 <w:t xml:space="preserve">Korstanje, J., 2023. </w:t>
               </w:r>
@@ -7929,14 +7753,12 @@
                   <w:rFonts w:ascii="Cambria" w:hAnsi="Cambria"/>
                   <w:i/>
                   <w:iCs/>
-                  <w:noProof/>
                 </w:rPr>
                 <w:t xml:space="preserve">How to Select a Model For Your Time Series Prediction Task [Guide]. </w:t>
               </w:r>
               <w:r>
                 <w:rPr>
                   <w:rFonts w:ascii="Cambria" w:hAnsi="Cambria"/>
-                  <w:noProof/>
                 </w:rPr>
                 <w:t xml:space="preserve">[Online] </w:t>
               </w:r>
@@ -7945,18 +7767,11 @@
                   <w:rFonts w:ascii="Cambria" w:hAnsi="Cambria"/>
                 </w:rPr>
                 <w:br/>
-              </w:r>
-              <w:r>
-                <w:rPr>
-                  <w:rFonts w:ascii="Cambria" w:hAnsi="Cambria"/>
-                  <w:noProof/>
-                </w:rPr>
                 <w:t xml:space="preserve">Available at: </w:t>
               </w:r>
               <w:r>
                 <w:rPr>
                   <w:rFonts w:ascii="Cambria" w:hAnsi="Cambria"/>
-                  <w:noProof/>
                   <w:u w:val="single"/>
                 </w:rPr>
                 <w:t xml:space="preserve">https://neptune.ai/blog/select-model-for-time-series-prediction-task </w:t>
@@ -7966,12 +7781,6 @@
                   <w:rFonts w:ascii="Cambria" w:hAnsi="Cambria"/>
                 </w:rPr>
                 <w:br/>
-              </w:r>
-              <w:r>
-                <w:rPr>
-                  <w:rFonts w:ascii="Cambria" w:hAnsi="Cambria"/>
-                  <w:noProof/>
-                </w:rPr>
                 <w:t>[Accessed 16 March 2024].</w:t>
               </w:r>
             </w:p>
@@ -7980,13 +7789,11 @@
                 <w:pStyle w:val="Bibliography"/>
                 <w:rPr>
                   <w:rFonts w:ascii="Cambria" w:eastAsia="Cambria" w:hAnsi="Cambria" w:cs="Cambria"/>
-                  <w:noProof/>
                 </w:rPr>
               </w:pPr>
               <w:r>
                 <w:rPr>
                   <w:rFonts w:ascii="Cambria" w:hAnsi="Cambria"/>
-                  <w:noProof/>
                 </w:rPr>
                 <w:t xml:space="preserve">McCarty, J. P., 2001. Ecological Consequences of Recent Climate Change. </w:t>
               </w:r>
@@ -7995,14 +7802,12 @@
                   <w:rFonts w:ascii="Cambria" w:hAnsi="Cambria"/>
                   <w:i/>
                   <w:iCs/>
-                  <w:noProof/>
                 </w:rPr>
                 <w:t xml:space="preserve">Conservation Biology, </w:t>
               </w:r>
               <w:r>
                 <w:rPr>
                   <w:rFonts w:ascii="Cambria" w:hAnsi="Cambria"/>
-                  <w:noProof/>
                 </w:rPr>
                 <w:t>15(2), pp. 320-331.</w:t>
               </w:r>
@@ -8012,13 +7817,11 @@
                 <w:pStyle w:val="Bibliography"/>
                 <w:rPr>
                   <w:rFonts w:ascii="Cambria" w:eastAsia="Cambria" w:hAnsi="Cambria" w:cs="Cambria"/>
-                  <w:noProof/>
                 </w:rPr>
               </w:pPr>
               <w:r>
                 <w:rPr>
                   <w:rFonts w:ascii="Cambria" w:hAnsi="Cambria"/>
-                  <w:noProof/>
                 </w:rPr>
                 <w:t xml:space="preserve">Nguyen, K. &amp; Berry, A., 2019. </w:t>
               </w:r>
@@ -8027,14 +7830,12 @@
                   <w:rFonts w:ascii="Cambria" w:hAnsi="Cambria"/>
                   <w:i/>
                   <w:iCs/>
-                  <w:noProof/>
                 </w:rPr>
                 <w:t xml:space="preserve">Short-term regional electricity demand forecasting, </w:t>
               </w:r>
               <w:r>
                 <w:rPr>
                   <w:rFonts w:ascii="Cambria" w:hAnsi="Cambria"/>
-                  <w:noProof/>
                 </w:rPr>
                 <w:t>NSW: CSIRO.</w:t>
               </w:r>
@@ -8044,14 +7845,13 @@
                 <w:pStyle w:val="Bibliography"/>
                 <w:rPr>
                   <w:rFonts w:ascii="Cambria" w:eastAsia="Cambria" w:hAnsi="Cambria" w:cs="Cambria"/>
-                  <w:noProof/>
                 </w:rPr>
               </w:pPr>
               <w:r>
                 <w:rPr>
                   <w:rFonts w:ascii="Cambria" w:hAnsi="Cambria"/>
-                  <w:noProof/>
                 </w:rPr>
+                <w:lastRenderedPageBreak/>
                 <w:t xml:space="preserve">Panesar, S. S. &amp; Wang, W., 2003. Electricity Demand Forecasting Using Neural Networks. </w:t>
               </w:r>
               <w:r>
@@ -8059,14 +7859,12 @@
                   <w:rFonts w:ascii="Cambria" w:hAnsi="Cambria"/>
                   <w:i/>
                   <w:iCs/>
-                  <w:noProof/>
                 </w:rPr>
                 <w:t xml:space="preserve">Springer, Berlin, Heidelberg, </w:t>
               </w:r>
               <w:r>
                 <w:rPr>
                   <w:rFonts w:ascii="Cambria" w:hAnsi="Cambria"/>
-                  <w:noProof/>
                 </w:rPr>
                 <w:t>Volume 2690, pp. 826-834.</w:t>
               </w:r>
@@ -8076,13 +7874,11 @@
                 <w:pStyle w:val="Bibliography"/>
                 <w:rPr>
                   <w:rFonts w:ascii="Cambria" w:eastAsia="Cambria" w:hAnsi="Cambria" w:cs="Cambria"/>
-                  <w:noProof/>
                 </w:rPr>
               </w:pPr>
               <w:r>
                 <w:rPr>
                   <w:rFonts w:ascii="Cambria" w:hAnsi="Cambria"/>
-                  <w:noProof/>
                 </w:rPr>
                 <w:t xml:space="preserve">State of NSW; Department of Planning, Industry and Environment (DPIE), 2019. </w:t>
               </w:r>
@@ -8091,14 +7887,12 @@
                   <w:rFonts w:ascii="Cambria" w:hAnsi="Cambria"/>
                   <w:i/>
                   <w:iCs/>
-                  <w:noProof/>
                 </w:rPr>
                 <w:t xml:space="preserve">NSW Electricity Strategy. </w:t>
               </w:r>
               <w:r>
                 <w:rPr>
                   <w:rFonts w:ascii="Cambria" w:hAnsi="Cambria"/>
-                  <w:noProof/>
                 </w:rPr>
                 <w:t xml:space="preserve">[Online] </w:t>
               </w:r>
@@ -8107,18 +7901,11 @@
                   <w:rFonts w:ascii="Cambria" w:hAnsi="Cambria"/>
                 </w:rPr>
                 <w:br/>
-              </w:r>
-              <w:r>
-                <w:rPr>
-                  <w:rFonts w:ascii="Cambria" w:hAnsi="Cambria"/>
-                  <w:noProof/>
-                </w:rPr>
                 <w:t xml:space="preserve">Available at: </w:t>
               </w:r>
               <w:r>
                 <w:rPr>
                   <w:rFonts w:ascii="Cambria" w:hAnsi="Cambria"/>
-                  <w:noProof/>
                   <w:u w:val="single"/>
                 </w:rPr>
                 <w:t>https://www.energy.nsw.gov.au/sites/default/files/2022-08/2019_11_NSW_ElectricityStrategyOverview.pdf</w:t>
@@ -8128,12 +7915,6 @@
                   <w:rFonts w:ascii="Cambria" w:hAnsi="Cambria"/>
                 </w:rPr>
                 <w:br/>
-              </w:r>
-              <w:r>
-                <w:rPr>
-                  <w:rFonts w:ascii="Cambria" w:hAnsi="Cambria"/>
-                  <w:noProof/>
-                </w:rPr>
                 <w:t>[Accessed March 2024].</w:t>
               </w:r>
             </w:p>
@@ -8148,7 +7929,6 @@
                   <w:rFonts w:ascii="Cambria" w:hAnsi="Cambria"/>
                   <w:b/>
                   <w:bCs/>
-                  <w:noProof/>
                 </w:rPr>
                 <w:fldChar w:fldCharType="end"/>
               </w:r>
@@ -8192,6 +7972,7 @@
         <w:rPr>
           <w:rFonts w:ascii="Cambria" w:hAnsi="Cambria"/>
         </w:rPr>
+        <w:lastRenderedPageBreak/>
         <w:t>7</w:t>
       </w:r>
       <w:r>
@@ -8275,10 +8056,18 @@
           <w:rFonts w:ascii="Cambria" w:hAnsi="Cambria"/>
         </w:rPr>
       </w:pPr>
-      <w:r>
-        <w:rPr>
-          <w:rFonts w:ascii="Cambria" w:hAnsi="Cambria"/>
-        </w:rPr>
+    </w:p>
+    <w:p>
+      <w:pPr>
+        <w:rPr>
+          <w:rFonts w:ascii="Cambria" w:hAnsi="Cambria"/>
+        </w:rPr>
+      </w:pPr>
+      <w:r>
+        <w:rPr>
+          <w:rFonts w:ascii="Cambria" w:hAnsi="Cambria"/>
+        </w:rPr>
+        <w:lastRenderedPageBreak/>
         <w:t>Kiara Skills mapping</w:t>
       </w:r>
     </w:p>
@@ -8360,6 +8149,7 @@
         <w:rPr>
           <w:rFonts w:ascii="Cambria" w:hAnsi="Cambria"/>
         </w:rPr>
+        <w:lastRenderedPageBreak/>
         <w:t>Santosh Skills mapping</w:t>
       </w:r>
     </w:p>
@@ -8423,10 +8213,18 @@
           <w:rFonts w:ascii="Cambria" w:hAnsi="Cambria"/>
         </w:rPr>
       </w:pPr>
-      <w:r>
-        <w:rPr>
-          <w:rFonts w:ascii="Cambria" w:hAnsi="Cambria"/>
-        </w:rPr>
+    </w:p>
+    <w:p>
+      <w:pPr>
+        <w:rPr>
+          <w:rFonts w:ascii="Cambria" w:hAnsi="Cambria"/>
+        </w:rPr>
+      </w:pPr>
+      <w:r>
+        <w:rPr>
+          <w:rFonts w:ascii="Cambria" w:hAnsi="Cambria"/>
+        </w:rPr>
+        <w:lastRenderedPageBreak/>
         <w:t>Mathew Fraser Skills mapping</w:t>
       </w:r>
     </w:p>
@@ -8495,7 +8293,7 @@
 </file>
 
 <file path=word/endnotes.xml><?xml version="1.0" encoding="utf-8"?>
-<w:endnotes xmlns:wpc="http://schemas.microsoft.com/office/word/2010/wordprocessingCanvas" xmlns:cx="http://schemas.microsoft.com/office/drawing/2014/chartex" xmlns:cx1="http://schemas.microsoft.com/office/drawing/2015/9/8/chartex" xmlns:cx2="http://schemas.microsoft.com/office/drawing/2015/10/21/chartex" xmlns:cx3="http://schemas.microsoft.com/office/drawing/2016/5/9/chartex" xmlns:cx4="http://schemas.microsoft.com/office/drawing/2016/5/10/chartex" xmlns:cx5="http://schemas.microsoft.com/office/drawing/2016/5/11/chartex" xmlns:cx6="http://schemas.microsoft.com/office/drawing/2016/5/12/chartex" xmlns:cx7="http://schemas.microsoft.com/office/drawing/2016/5/13/chartex" xmlns:cx8="http://schemas.microsoft.com/office/drawing/2016/5/14/chartex" xmlns:mc="http://schemas.openxmlformats.org/markup-compatibility/2006" xmlns:aink="http://schemas.microsoft.com/office/drawing/2016/ink" xmlns:am3d="http://schemas.microsoft.com/office/drawing/2017/model3d" xmlns:o="urn:schemas-microsoft-com:office:office" xmlns:oel="http://schemas.microsoft.com/office/2019/extlst" xmlns:r="http://schemas.openxmlformats.org/officeDocument/2006/relationships" xmlns:m="http://schemas.openxmlformats.org/officeDocument/2006/math" xmlns:v="urn:schemas-microsoft-com:vml" xmlns:wp14="http://schemas.microsoft.com/office/word/2010/wordprocessingDrawing" xmlns:wp="http://schemas.openxmlformats.org/drawingml/2006/wordprocessingDrawing" xmlns:w10="urn:schemas-microsoft-com:office:word" xmlns:w="http://schemas.openxmlformats.org/wordprocessingml/2006/main" xmlns:w14="http://schemas.microsoft.com/office/word/2010/wordml" xmlns:w15="http://schemas.microsoft.com/office/word/2012/wordml" xmlns:w16cex="http://schemas.microsoft.com/office/word/2018/wordml/cex" xmlns:w16cid="http://schemas.microsoft.com/office/word/2016/wordml/cid" xmlns:w16="http://schemas.microsoft.com/office/word/2018/wordml" xmlns:w16du="http://schemas.microsoft.com/office/word/2023/wordml/word16du" xmlns:w16sdtdh="http://schemas.microsoft.com/office/word/2020/wordml/sdtdatahash" xmlns:w16se="http://schemas.microsoft.com/office/word/2015/wordml/symex" xmlns:wpg="http://schemas.microsoft.com/office/word/2010/wordprocessingGroup" xmlns:wpi="http://schemas.microsoft.com/office/word/2010/wordprocessingInk" xmlns:wne="http://schemas.microsoft.com/office/word/2006/wordml" xmlns:wps="http://schemas.microsoft.com/office/word/2010/wordprocessingShape" mc:Ignorable="w14 w15 w16se w16cid w16 w16cex w16sdtdh w16du wp14">
+<w:endnotes xmlns:wpc="http://schemas.microsoft.com/office/word/2010/wordprocessingCanvas" xmlns:cx="http://schemas.microsoft.com/office/drawing/2014/chartex" xmlns:cx1="http://schemas.microsoft.com/office/drawing/2015/9/8/chartex" xmlns:cx2="http://schemas.microsoft.com/office/drawing/2015/10/21/chartex" xmlns:cx3="http://schemas.microsoft.com/office/drawing/2016/5/9/chartex" xmlns:cx4="http://schemas.microsoft.com/office/drawing/2016/5/10/chartex" xmlns:cx5="http://schemas.microsoft.com/office/drawing/2016/5/11/chartex" xmlns:cx6="http://schemas.microsoft.com/office/drawing/2016/5/12/chartex" xmlns:cx7="http://schemas.microsoft.com/office/drawing/2016/5/13/chartex" xmlns:cx8="http://schemas.microsoft.com/office/drawing/2016/5/14/chartex" xmlns:mc="http://schemas.openxmlformats.org/markup-compatibility/2006" xmlns:aink="http://schemas.microsoft.com/office/drawing/2016/ink" xmlns:am3d="http://schemas.microsoft.com/office/drawing/2017/model3d" xmlns:o="urn:schemas-microsoft-com:office:office" xmlns:oel="http://schemas.microsoft.com/office/2019/extlst" xmlns:r="http://schemas.openxmlformats.org/officeDocument/2006/relationships" xmlns:m="http://schemas.openxmlformats.org/officeDocument/2006/math" xmlns:v="urn:schemas-microsoft-com:vml" xmlns:wp14="http://schemas.microsoft.com/office/word/2010/wordprocessingDrawing" xmlns:wp="http://schemas.openxmlformats.org/drawingml/2006/wordprocessingDrawing" xmlns:w10="urn:schemas-microsoft-com:office:word" xmlns:w="http://schemas.openxmlformats.org/wordprocessingml/2006/main" xmlns:w14="http://schemas.microsoft.com/office/word/2010/wordml" xmlns:w15="http://schemas.microsoft.com/office/word/2012/wordml" xmlns:w16cex="http://schemas.microsoft.com/office/word/2018/wordml/cex" xmlns:w16cid="http://schemas.microsoft.com/office/word/2016/wordml/cid" xmlns:w16="http://schemas.microsoft.com/office/word/2018/wordml" xmlns:w16sdtdh="http://schemas.microsoft.com/office/word/2020/wordml/sdtdatahash" xmlns:w16se="http://schemas.microsoft.com/office/word/2015/wordml/symex" xmlns:wpg="http://schemas.microsoft.com/office/word/2010/wordprocessingGroup" xmlns:wpi="http://schemas.microsoft.com/office/word/2010/wordprocessingInk" xmlns:wne="http://schemas.microsoft.com/office/word/2006/wordml" xmlns:wps="http://schemas.microsoft.com/office/word/2010/wordprocessingShape" mc:Ignorable="w14 w15 w16se w16cid w16 w16cex w16sdtdh wp14">
   <w:endnote w:type="separator" w:id="-1">
     <w:p>
       <w:pPr>
@@ -8527,7 +8325,7 @@
 </file>
 
 <file path=word/footnotes.xml><?xml version="1.0" encoding="utf-8"?>
-<w:footnotes xmlns:wpc="http://schemas.microsoft.com/office/word/2010/wordprocessingCanvas" xmlns:cx="http://schemas.microsoft.com/office/drawing/2014/chartex" xmlns:cx1="http://schemas.microsoft.com/office/drawing/2015/9/8/chartex" xmlns:cx2="http://schemas.microsoft.com/office/drawing/2015/10/21/chartex" xmlns:cx3="http://schemas.microsoft.com/office/drawing/2016/5/9/chartex" xmlns:cx4="http://schemas.microsoft.com/office/drawing/2016/5/10/chartex" xmlns:cx5="http://schemas.microsoft.com/office/drawing/2016/5/11/chartex" xmlns:cx6="http://schemas.microsoft.com/office/drawing/2016/5/12/chartex" xmlns:cx7="http://schemas.microsoft.com/office/drawing/2016/5/13/chartex" xmlns:cx8="http://schemas.microsoft.com/office/drawing/2016/5/14/chartex" xmlns:mc="http://schemas.openxmlformats.org/markup-compatibility/2006" xmlns:aink="http://schemas.microsoft.com/office/drawing/2016/ink" xmlns:am3d="http://schemas.microsoft.com/office/drawing/2017/model3d" xmlns:o="urn:schemas-microsoft-com:office:office" xmlns:oel="http://schemas.microsoft.com/office/2019/extlst" xmlns:r="http://schemas.openxmlformats.org/officeDocument/2006/relationships" xmlns:m="http://schemas.openxmlformats.org/officeDocument/2006/math" xmlns:v="urn:schemas-microsoft-com:vml" xmlns:wp14="http://schemas.microsoft.com/office/word/2010/wordprocessingDrawing" xmlns:wp="http://schemas.openxmlformats.org/drawingml/2006/wordprocessingDrawing" xmlns:w10="urn:schemas-microsoft-com:office:word" xmlns:w="http://schemas.openxmlformats.org/wordprocessingml/2006/main" xmlns:w14="http://schemas.microsoft.com/office/word/2010/wordml" xmlns:w15="http://schemas.microsoft.com/office/word/2012/wordml" xmlns:w16cex="http://schemas.microsoft.com/office/word/2018/wordml/cex" xmlns:w16cid="http://schemas.microsoft.com/office/word/2016/wordml/cid" xmlns:w16="http://schemas.microsoft.com/office/word/2018/wordml" xmlns:w16du="http://schemas.microsoft.com/office/word/2023/wordml/word16du" xmlns:w16sdtdh="http://schemas.microsoft.com/office/word/2020/wordml/sdtdatahash" xmlns:w16se="http://schemas.microsoft.com/office/word/2015/wordml/symex" xmlns:wpg="http://schemas.microsoft.com/office/word/2010/wordprocessingGroup" xmlns:wpi="http://schemas.microsoft.com/office/word/2010/wordprocessingInk" xmlns:wne="http://schemas.microsoft.com/office/word/2006/wordml" xmlns:wps="http://schemas.microsoft.com/office/word/2010/wordprocessingShape" mc:Ignorable="w14 w15 w16se w16cid w16 w16cex w16sdtdh w16du wp14">
+<w:footnotes xmlns:wpc="http://schemas.microsoft.com/office/word/2010/wordprocessingCanvas" xmlns:cx="http://schemas.microsoft.com/office/drawing/2014/chartex" xmlns:cx1="http://schemas.microsoft.com/office/drawing/2015/9/8/chartex" xmlns:cx2="http://schemas.microsoft.com/office/drawing/2015/10/21/chartex" xmlns:cx3="http://schemas.microsoft.com/office/drawing/2016/5/9/chartex" xmlns:cx4="http://schemas.microsoft.com/office/drawing/2016/5/10/chartex" xmlns:cx5="http://schemas.microsoft.com/office/drawing/2016/5/11/chartex" xmlns:cx6="http://schemas.microsoft.com/office/drawing/2016/5/12/chartex" xmlns:cx7="http://schemas.microsoft.com/office/drawing/2016/5/13/chartex" xmlns:cx8="http://schemas.microsoft.com/office/drawing/2016/5/14/chartex" xmlns:mc="http://schemas.openxmlformats.org/markup-compatibility/2006" xmlns:aink="http://schemas.microsoft.com/office/drawing/2016/ink" xmlns:am3d="http://schemas.microsoft.com/office/drawing/2017/model3d" xmlns:o="urn:schemas-microsoft-com:office:office" xmlns:oel="http://schemas.microsoft.com/office/2019/extlst" xmlns:r="http://schemas.openxmlformats.org/officeDocument/2006/relationships" xmlns:m="http://schemas.openxmlformats.org/officeDocument/2006/math" xmlns:v="urn:schemas-microsoft-com:vml" xmlns:wp14="http://schemas.microsoft.com/office/word/2010/wordprocessingDrawing" xmlns:wp="http://schemas.openxmlformats.org/drawingml/2006/wordprocessingDrawing" xmlns:w10="urn:schemas-microsoft-com:office:word" xmlns:w="http://schemas.openxmlformats.org/wordprocessingml/2006/main" xmlns:w14="http://schemas.microsoft.com/office/word/2010/wordml" xmlns:w15="http://schemas.microsoft.com/office/word/2012/wordml" xmlns:w16cex="http://schemas.microsoft.com/office/word/2018/wordml/cex" xmlns:w16cid="http://schemas.microsoft.com/office/word/2016/wordml/cid" xmlns:w16="http://schemas.microsoft.com/office/word/2018/wordml" xmlns:w16sdtdh="http://schemas.microsoft.com/office/word/2020/wordml/sdtdatahash" xmlns:w16se="http://schemas.microsoft.com/office/word/2015/wordml/symex" xmlns:wpg="http://schemas.microsoft.com/office/word/2010/wordprocessingGroup" xmlns:wpi="http://schemas.microsoft.com/office/word/2010/wordprocessingInk" xmlns:wne="http://schemas.microsoft.com/office/word/2006/wordml" xmlns:wps="http://schemas.microsoft.com/office/word/2010/wordprocessingShape" mc:Ignorable="w14 w15 w16se w16cid w16 w16cex w16sdtdh wp14">
   <w:footnote w:type="separator" w:id="-1">
     <w:p>
       <w:pPr>
@@ -8559,7 +8357,7 @@
 </file>
 
 <file path=word/numbering.xml><?xml version="1.0" encoding="utf-8"?>
-<w:numbering xmlns:wpc="http://schemas.microsoft.com/office/word/2010/wordprocessingCanvas" xmlns:cx="http://schemas.microsoft.com/office/drawing/2014/chartex" xmlns:cx1="http://schemas.microsoft.com/office/drawing/2015/9/8/chartex" xmlns:cx2="http://schemas.microsoft.com/office/drawing/2015/10/21/chartex" xmlns:cx3="http://schemas.microsoft.com/office/drawing/2016/5/9/chartex" xmlns:cx4="http://schemas.microsoft.com/office/drawing/2016/5/10/chartex" xmlns:cx5="http://schemas.microsoft.com/office/drawing/2016/5/11/chartex" xmlns:cx6="http://schemas.microsoft.com/office/drawing/2016/5/12/chartex" xmlns:cx7="http://schemas.microsoft.com/office/drawing/2016/5/13/chartex" xmlns:cx8="http://schemas.microsoft.com/office/drawing/2016/5/14/chartex" xmlns:mc="http://schemas.openxmlformats.org/markup-compatibility/2006" xmlns:aink="http://schemas.microsoft.com/office/drawing/2016/ink" xmlns:am3d="http://schemas.microsoft.com/office/drawing/2017/model3d" xmlns:o="urn:schemas-microsoft-com:office:office" xmlns:oel="http://schemas.microsoft.com/office/2019/extlst" xmlns:r="http://schemas.openxmlformats.org/officeDocument/2006/relationships" xmlns:m="http://schemas.openxmlformats.org/officeDocument/2006/math" xmlns:v="urn:schemas-microsoft-com:vml" xmlns:wp14="http://schemas.microsoft.com/office/word/2010/wordprocessingDrawing" xmlns:wp="http://schemas.openxmlformats.org/drawingml/2006/wordprocessingDrawing" xmlns:w10="urn:schemas-microsoft-com:office:word" xmlns:w="http://schemas.openxmlformats.org/wordprocessingml/2006/main" xmlns:w14="http://schemas.microsoft.com/office/word/2010/wordml" xmlns:w15="http://schemas.microsoft.com/office/word/2012/wordml" xmlns:w16cex="http://schemas.microsoft.com/office/word/2018/wordml/cex" xmlns:w16cid="http://schemas.microsoft.com/office/word/2016/wordml/cid" xmlns:w16="http://schemas.microsoft.com/office/word/2018/wordml" xmlns:w16du="http://schemas.microsoft.com/office/word/2023/wordml/word16du" xmlns:w16sdtdh="http://schemas.microsoft.com/office/word/2020/wordml/sdtdatahash" xmlns:w16se="http://schemas.microsoft.com/office/word/2015/wordml/symex" xmlns:wpg="http://schemas.microsoft.com/office/word/2010/wordprocessingGroup" xmlns:wpi="http://schemas.microsoft.com/office/word/2010/wordprocessingInk" xmlns:wne="http://schemas.microsoft.com/office/word/2006/wordml" xmlns:wps="http://schemas.microsoft.com/office/word/2010/wordprocessingShape" mc:Ignorable="w14 w15 w16se w16cid w16 w16cex w16sdtdh w16du wp14">
+<w:numbering xmlns:wpc="http://schemas.microsoft.com/office/word/2010/wordprocessingCanvas" xmlns:cx="http://schemas.microsoft.com/office/drawing/2014/chartex" xmlns:cx1="http://schemas.microsoft.com/office/drawing/2015/9/8/chartex" xmlns:cx2="http://schemas.microsoft.com/office/drawing/2015/10/21/chartex" xmlns:cx3="http://schemas.microsoft.com/office/drawing/2016/5/9/chartex" xmlns:cx4="http://schemas.microsoft.com/office/drawing/2016/5/10/chartex" xmlns:cx5="http://schemas.microsoft.com/office/drawing/2016/5/11/chartex" xmlns:cx6="http://schemas.microsoft.com/office/drawing/2016/5/12/chartex" xmlns:cx7="http://schemas.microsoft.com/office/drawing/2016/5/13/chartex" xmlns:cx8="http://schemas.microsoft.com/office/drawing/2016/5/14/chartex" xmlns:mc="http://schemas.openxmlformats.org/markup-compatibility/2006" xmlns:aink="http://schemas.microsoft.com/office/drawing/2016/ink" xmlns:am3d="http://schemas.microsoft.com/office/drawing/2017/model3d" xmlns:o="urn:schemas-microsoft-com:office:office" xmlns:oel="http://schemas.microsoft.com/office/2019/extlst" xmlns:r="http://schemas.openxmlformats.org/officeDocument/2006/relationships" xmlns:m="http://schemas.openxmlformats.org/officeDocument/2006/math" xmlns:v="urn:schemas-microsoft-com:vml" xmlns:wp14="http://schemas.microsoft.com/office/word/2010/wordprocessingDrawing" xmlns:wp="http://schemas.openxmlformats.org/drawingml/2006/wordprocessingDrawing" xmlns:w10="urn:schemas-microsoft-com:office:word" xmlns:w="http://schemas.openxmlformats.org/wordprocessingml/2006/main" xmlns:w14="http://schemas.microsoft.com/office/word/2010/wordml" xmlns:w15="http://schemas.microsoft.com/office/word/2012/wordml" xmlns:w16cex="http://schemas.microsoft.com/office/word/2018/wordml/cex" xmlns:w16cid="http://schemas.microsoft.com/office/word/2016/wordml/cid" xmlns:w16="http://schemas.microsoft.com/office/word/2018/wordml" xmlns:w16sdtdh="http://schemas.microsoft.com/office/word/2020/wordml/sdtdatahash" xmlns:w16se="http://schemas.microsoft.com/office/word/2015/wordml/symex" xmlns:wpg="http://schemas.microsoft.com/office/word/2010/wordprocessingGroup" xmlns:wpi="http://schemas.microsoft.com/office/word/2010/wordprocessingInk" xmlns:wne="http://schemas.microsoft.com/office/word/2006/wordml" xmlns:wps="http://schemas.microsoft.com/office/word/2010/wordprocessingShape" mc:Ignorable="w14 w15 w16se w16cid w16 w16cex w16sdtdh wp14">
   <w:abstractNum w:abstractNumId="0" w15:restartNumberingAfterBreak="0">
     <w:nsid w:val="03AA4EF6"/>
     <w:multiLevelType w:val="hybridMultilevel"/>
@@ -9679,7 +9477,7 @@
 </file>
 
 <file path=word/styles.xml><?xml version="1.0" encoding="utf-8"?>
-<w:styles xmlns:mc="http://schemas.openxmlformats.org/markup-compatibility/2006" xmlns:r="http://schemas.openxmlformats.org/officeDocument/2006/relationships" xmlns:w="http://schemas.openxmlformats.org/wordprocessingml/2006/main" xmlns:w14="http://schemas.microsoft.com/office/word/2010/wordml" xmlns:w15="http://schemas.microsoft.com/office/word/2012/wordml" xmlns:w16cex="http://schemas.microsoft.com/office/word/2018/wordml/cex" xmlns:w16cid="http://schemas.microsoft.com/office/word/2016/wordml/cid" xmlns:w16="http://schemas.microsoft.com/office/word/2018/wordml" xmlns:w16du="http://schemas.microsoft.com/office/word/2023/wordml/word16du" xmlns:w16sdtdh="http://schemas.microsoft.com/office/word/2020/wordml/sdtdatahash" xmlns:w16se="http://schemas.microsoft.com/office/word/2015/wordml/symex" mc:Ignorable="w14 w15 w16se w16cid w16 w16cex w16sdtdh w16du">
+<w:styles xmlns:mc="http://schemas.openxmlformats.org/markup-compatibility/2006" xmlns:r="http://schemas.openxmlformats.org/officeDocument/2006/relationships" xmlns:w="http://schemas.openxmlformats.org/wordprocessingml/2006/main" xmlns:w14="http://schemas.microsoft.com/office/word/2010/wordml" xmlns:w15="http://schemas.microsoft.com/office/word/2012/wordml" xmlns:w16cex="http://schemas.microsoft.com/office/word/2018/wordml/cex" xmlns:w16cid="http://schemas.microsoft.com/office/word/2016/wordml/cid" xmlns:w16="http://schemas.microsoft.com/office/word/2018/wordml" xmlns:w16sdtdh="http://schemas.microsoft.com/office/word/2020/wordml/sdtdatahash" xmlns:w16se="http://schemas.microsoft.com/office/word/2015/wordml/symex" mc:Ignorable="w14 w15 w16se w16cid w16 w16cex w16sdtdh">
   <w:docDefaults>
     <w:rPrDefault>
       <w:rPr>
@@ -10996,12 +10794,12 @@
   <w:style w:type="character" w:customStyle="1" w:styleId="normaltextrun">
     <w:name w:val="normaltextrun"/>
     <w:basedOn w:val="DefaultParagraphFont"/>
-    <w:rsid w:val="00EB79AE"/>
+    <w:rsid w:val="008B06AF"/>
   </w:style>
   <w:style w:type="paragraph" w:customStyle="1" w:styleId="paragraph">
     <w:name w:val="paragraph"/>
     <w:basedOn w:val="Normal"/>
-    <w:rsid w:val="00EB79AE"/>
+    <w:rsid w:val="008B06AF"/>
     <w:pPr>
       <w:tabs>
         <w:tab w:val="clear" w:pos="400"/>
@@ -11027,7 +10825,7 @@
     <w:uiPriority w:val="99"/>
     <w:semiHidden/>
     <w:unhideWhenUsed/>
-    <w:rsid w:val="002E1073"/>
+    <w:rsid w:val="00EA3482"/>
     <w:rPr>
       <w:color w:val="605E5C"/>
       <w:shd w:val="clear" w:color="auto" w:fill="E1DFDD"/>
@@ -11037,7 +10835,7 @@
     <w:name w:val="Table Grid"/>
     <w:basedOn w:val="TableNormal"/>
     <w:uiPriority w:val="39"/>
-    <w:rsid w:val="00023153"/>
+    <w:rsid w:val="005324FC"/>
     <w:pPr>
       <w:spacing w:after="0" w:line="240" w:lineRule="auto"/>
     </w:pPr>
@@ -11362,14 +11160,14 @@
 
 <file path=word/webextensions/taskpanes.xml><?xml version="1.0" encoding="utf-8"?>
 <wetp:taskpanes xmlns:wetp="http://schemas.microsoft.com/office/webextensions/taskpanes/2010/11">
-  <wetp:taskpane dockstate="right" visibility="0" width="0" row="0">
+  <wetp:taskpane dockstate="right" visibility="0" width="700" row="0">
     <wetp:webextensionref xmlns:r="http://schemas.openxmlformats.org/officeDocument/2006/relationships" r:id="rId1"/>
   </wetp:taskpane>
 </wetp:taskpanes>
 </file>
 
 <file path=word/webextensions/webextension1.xml><?xml version="1.0" encoding="utf-8"?>
-<we:webextension xmlns:we="http://schemas.microsoft.com/office/webextensions/webextension/2010/11" id="{AAD8D141-D501-44D6-BE00-D168C47152BA}">
+<we:webextension xmlns:we="http://schemas.microsoft.com/office/webextensions/webextension/2010/11" id="{C5FE1619-B95E-470F-AC4B-C5AB3520745F}">
   <we:reference id="f78a3046-9e99-4300-aa2b-5814002b01a2" version="1.55.1.0" store="EXCatalog" storeType="EXCatalog"/>
   <we:alternateReferences>
     <we:reference id="WA104382081" version="1.55.1.0" store="en-AU" storeType="OMEX"/>
@@ -11383,6 +11181,15 @@
 </file>
 
 <file path=customXml/item1.xml><?xml version="1.0" encoding="utf-8"?>
+<?mso-contentType ?>
+<FormTemplates xmlns="http://schemas.microsoft.com/sharepoint/v3/contenttype/forms">
+  <Display>DocumentLibraryForm</Display>
+  <Edit>DocumentLibraryForm</Edit>
+  <New>DocumentLibraryForm</New>
+</FormTemplates>
+</file>
+
+<file path=customXml/item2.xml><?xml version="1.0" encoding="utf-8"?>
 <p:properties xmlns:p="http://schemas.microsoft.com/office/2006/metadata/properties" xmlns:xsi="http://www.w3.org/2001/XMLSchema-instance" xmlns:pc="http://schemas.microsoft.com/office/infopath/2007/PartnerControls">
   <documentManagement>
     <lcf76f155ced4ddcb4097134ff3c332f xmlns="776ef1f8-5e44-4839-ab33-d407c820f6d4">
@@ -11392,16 +11199,368 @@
 </p:properties>
 </file>
 
-<file path=customXml/item2.xml><?xml version="1.0" encoding="utf-8"?>
-<?mso-contentType ?>
-<FormTemplates xmlns="http://schemas.microsoft.com/sharepoint/v3/contenttype/forms">
-  <Display>DocumentLibraryForm</Display>
-  <Edit>DocumentLibraryForm</Edit>
-  <New>DocumentLibraryForm</New>
-</FormTemplates>
+<file path=customXml/item3.xml><?xml version="1.0" encoding="utf-8"?>
+<b:Sources xmlns:b="http://schemas.openxmlformats.org/officeDocument/2006/bibliography" xmlns="http://schemas.openxmlformats.org/officeDocument/2006/bibliography" SelectedStyle="\HarvardAnglia2008OfficeOnline.xsl" StyleName="Harvard - Anglia" Version="2008">
+  <b:Source>
+    <b:Tag>Sta19</b:Tag>
+    <b:SourceType>InternetSite</b:SourceType>
+    <b:Guid>{F4C690CC-507A-4034-91A4-796848AD8AA5}</b:Guid>
+    <b:Author>
+      <b:Author>
+        <b:Corporate>State of NSW; Department of Planning, Industry and Environment (DPIE)</b:Corporate>
+      </b:Author>
+    </b:Author>
+    <b:Title>NSW Electricity Strategy</b:Title>
+    <b:InternetSiteTitle>NSW Climate and Energy Action</b:InternetSiteTitle>
+    <b:Year>2019</b:Year>
+    <b:URL>https://www.energy.nsw.gov.au/sites/default/files/2022-08/2019_11_NSW_ElectricityStrategyOverview.pdf</b:URL>
+    <b:YearAccessed>2024</b:YearAccessed>
+    <b:MonthAccessed>March</b:MonthAccessed>
+    <b:RefOrder>10</b:RefOrder>
+  </b:Source>
+  <b:Source>
+    <b:Tag>Pan03</b:Tag>
+    <b:SourceType>JournalArticle</b:SourceType>
+    <b:Guid>{EEB1B4AE-CC87-40AF-B510-95297F6E2A89}</b:Guid>
+    <b:Title>Electricity Demand Forecasting Using Neural Networks</b:Title>
+    <b:Year>2003</b:Year>
+    <b:Author>
+      <b:Author>
+        <b:NameList>
+          <b:Person>
+            <b:Last>Panesar</b:Last>
+            <b:First>Sukhvinder</b:First>
+            <b:Middle>Singh</b:Middle>
+          </b:Person>
+          <b:Person>
+            <b:Last>Wang</b:Last>
+            <b:First>W.</b:First>
+          </b:Person>
+        </b:NameList>
+      </b:Author>
+    </b:Author>
+    <b:JournalName>Springer, Berlin, Heidelberg</b:JournalName>
+    <b:Pages>826-834</b:Pages>
+    <b:Volume>2690</b:Volume>
+    <b:RefOrder>11</b:RefOrder>
+  </b:Source>
+  <b:Source>
+    <b:Tag>Kho19</b:Tag>
+    <b:SourceType>Report</b:SourceType>
+    <b:Guid>{5AAD45CB-88A3-484B-8B07-F6F7499DE9B1}</b:Guid>
+    <b:Title>Short-term regional electricity demand forecasting</b:Title>
+    <b:Year>2019</b:Year>
+    <b:Author>
+      <b:Author>
+        <b:NameList>
+          <b:Person>
+            <b:Last>Nguyen</b:Last>
+            <b:First>Khoa</b:First>
+          </b:Person>
+          <b:Person>
+            <b:Last>Berry</b:Last>
+            <b:First>Adam</b:First>
+          </b:Person>
+        </b:NameList>
+      </b:Author>
+    </b:Author>
+    <b:Publisher>CSIRO</b:Publisher>
+    <b:City>NSW</b:City>
+    <b:RefOrder>5</b:RefOrder>
+  </b:Source>
+  <b:Source>
+    <b:Tag>Aus23</b:Tag>
+    <b:SourceType>Report</b:SourceType>
+    <b:Guid>{570EBAA9-364B-4BD0-B48B-029659A451C2}</b:Guid>
+    <b:Title>Forecasting Approach - Electricity Demand Forecasting Methodology</b:Title>
+    <b:Year>2023</b:Year>
+    <b:Author>
+      <b:Author>
+        <b:Corporate>Australian Energy Market Operator</b:Corporate>
+      </b:Author>
+    </b:Author>
+    <b:RefOrder>12</b:RefOrder>
+  </b:Source>
+  <b:Source>
+    <b:Tag>Fan12</b:Tag>
+    <b:SourceType>JournalArticle</b:SourceType>
+    <b:Guid>{B0A36E6D-491E-42AD-806C-3ED9398AF4E1}</b:Guid>
+    <b:Title>Forecasting Electricity Demand in Australian</b:Title>
+    <b:Year>2012</b:Year>
+    <b:JournalName>IEEE Power and Energy Society Meeting</b:JournalName>
+    <b:Author>
+      <b:Author>
+        <b:NameList>
+          <b:Person>
+            <b:Last>Fan</b:Last>
+            <b:First>Shu</b:First>
+          </b:Person>
+          <b:Person>
+            <b:Last>Hyndman</b:Last>
+            <b:Middle>J</b:Middle>
+            <b:First>Rob</b:First>
+          </b:Person>
+        </b:NameList>
+      </b:Author>
+    </b:Author>
+    <b:RefOrder>13</b:RefOrder>
+  </b:Source>
+  <b:Source>
+    <b:Tag>Abu22</b:Tag>
+    <b:SourceType>JournalArticle</b:SourceType>
+    <b:Guid>{D0224DC1-9DEF-47F2-8B2C-CD1F3114A9DB}</b:Guid>
+    <b:Title>Short-term renewable energy consumption and generation forecasting: A case study of Western Australia</b:Title>
+    <b:Year>2022</b:Year>
+    <b:Author>
+      <b:Author>
+        <b:NameList>
+          <b:Person>
+            <b:Last>Abu-Salih</b:Last>
+            <b:First>Bilal</b:First>
+          </b:Person>
+          <b:Person>
+            <b:Last>Wongthongtham</b:Last>
+            <b:First>Pornpit</b:First>
+          </b:Person>
+          <b:Person>
+            <b:Last>Morrison</b:Last>
+            <b:First>Greg</b:First>
+          </b:Person>
+          <b:Person>
+            <b:Last>Coutinho</b:Last>
+            <b:First>Kevin</b:First>
+          </b:Person>
+          <b:Person>
+            <b:Last>Al-Okaily</b:Last>
+            <b:First>Manaf</b:First>
+          </b:Person>
+          <b:Person>
+            <b:Last>Huneiti</b:Last>
+            <b:First>Ammar</b:First>
+          </b:Person>
+        </b:NameList>
+      </b:Author>
+    </b:Author>
+    <b:JournalName>Heliyon 8</b:JournalName>
+    <b:Volume>8</b:Volume>
+    <b:Issue>3</b:Issue>
+    <b:RefOrder>6</b:RefOrder>
+  </b:Source>
+  <b:Source>
+    <b:Tag>Ell12</b:Tag>
+    <b:SourceType>JournalArticle</b:SourceType>
+    <b:Guid>{689D6B0D-6C54-4F9F-B585-5311ED6AE76C}</b:Guid>
+    <b:Author>
+      <b:Author>
+        <b:NameList>
+          <b:Person>
+            <b:Last>Elliston</b:Last>
+            <b:First>Ben</b:First>
+          </b:Person>
+          <b:Person>
+            <b:Last>Diesendorf</b:Last>
+            <b:First>Mark</b:First>
+          </b:Person>
+          <b:Person>
+            <b:Last>MacGill</b:Last>
+            <b:First>Iain</b:First>
+          </b:Person>
+        </b:NameList>
+      </b:Author>
+    </b:Author>
+    <b:Title>Simulations of scenarios with 100% renewable electricity in the Australian National Electricity Market</b:Title>
+    <b:JournalName>Energy Policy</b:JournalName>
+    <b:Year>2012</b:Year>
+    <b:Pages>606-613</b:Pages>
+    <b:Volume>45</b:Volume>
+    <b:URL>https://www.sciencedirect.com/science/article/pii/S0301421512002169</b:URL>
+    <b:DOI>https://doi.org/10.1016/j.enpol.2012.03.011</b:DOI>
+    <b:RefOrder>7</b:RefOrder>
+  </b:Source>
+  <b:Source>
+    <b:Tag>Tan20</b:Tag>
+    <b:SourceType>JournalArticle</b:SourceType>
+    <b:Guid>{5001B3B3-CBB5-4056-9058-A3B228723800}</b:Guid>
+    <b:Author>
+      <b:Author>
+        <b:NameList>
+          <b:Person>
+            <b:Last>Ahmad</b:Last>
+            <b:First>Tanveer</b:First>
+          </b:Person>
+          <b:Person>
+            <b:Last>Zhang</b:Last>
+            <b:First>Hongcai</b:First>
+          </b:Person>
+          <b:Person>
+            <b:Last>Yan</b:Last>
+            <b:First>Biao</b:First>
+          </b:Person>
+        </b:NameList>
+      </b:Author>
+    </b:Author>
+    <b:Title>A review on renewable energy and electricity requirement forecasting models for smart grid and buildings</b:Title>
+    <b:JournalName>Sustainable Cities and Society</b:JournalName>
+    <b:Year>2020</b:Year>
+    <b:Pages>102052</b:Pages>
+    <b:Volume>55</b:Volume>
+    <b:RefOrder>14</b:RefOrder>
+  </b:Source>
+  <b:Source>
+    <b:Tag>Joo23</b:Tag>
+    <b:SourceType>InternetSite</b:SourceType>
+    <b:Guid>{D4C5FF7D-4862-4779-A0FF-EFFBD72C8634}</b:Guid>
+    <b:Title>How to Select a Model For Your Time Series Prediction Task [Guide]</b:Title>
+    <b:Year>2023</b:Year>
+    <b:Author>
+      <b:Author>
+        <b:NameList>
+          <b:Person>
+            <b:Last>Korstanje</b:Last>
+            <b:First>Joos</b:First>
+          </b:Person>
+        </b:NameList>
+      </b:Author>
+    </b:Author>
+    <b:YearAccessed>2024</b:YearAccessed>
+    <b:MonthAccessed>March</b:MonthAccessed>
+    <b:DayAccessed>16</b:DayAccessed>
+    <b:URL>https://neptune.ai/blog/select-model-for-time-series-prediction-task   </b:URL>
+    <b:RefOrder>9</b:RefOrder>
+  </b:Source>
+  <b:Source>
+    <b:Tag>Ben23</b:Tag>
+    <b:SourceType>JournalArticle</b:SourceType>
+    <b:Guid>{EDEE5415-DBA0-4C5A-A737-8E21335CAFF1}</b:Guid>
+    <b:Author>
+      <b:Author>
+        <b:NameList>
+          <b:Person>
+            <b:Last>Benti</b:Last>
+            <b:First>Natei</b:First>
+            <b:Middle>Ermias</b:Middle>
+          </b:Person>
+          <b:Person>
+            <b:Last>Chaka</b:Last>
+            <b:First>Mesfin</b:First>
+            <b:Middle>Diro</b:Middle>
+          </b:Person>
+          <b:Person>
+            <b:Last>Semie</b:Last>
+            <b:First>Addisu</b:First>
+            <b:Middle>Gezahegn</b:Middle>
+          </b:Person>
+        </b:NameList>
+      </b:Author>
+    </b:Author>
+    <b:Title>Forecasting Renewable Energy Generation withMachine Learning</b:Title>
+    <b:JournalName>Sustainability</b:JournalName>
+    <b:Year>2023</b:Year>
+    <b:Volume>15</b:Volume>
+    <b:URL>https://www.mdpi.com/2071-1050/15/9/7087</b:URL>
+    <b:DOI>10.3390/su15097087</b:DOI>
+    <b:RefOrder>8</b:RefOrder>
+  </b:Source>
+  <b:Source>
+    <b:Tag>Cen24</b:Tag>
+    <b:SourceType>InternetSite</b:SourceType>
+    <b:Guid>{EE39B0C7-B95C-4EB6-A162-72474C991F2C}</b:Guid>
+    <b:Title>Chapter 33. Conducting a Direct Action Campaign | Section 20. Advocacy Over and For the Long Term</b:Title>
+    <b:Author>
+      <b:Author>
+        <b:NameList>
+          <b:Person>
+            <b:Last>Development</b:Last>
+            <b:First>Center</b:First>
+            <b:Middle>for Community Health and</b:Middle>
+          </b:Person>
+        </b:NameList>
+      </b:Author>
+    </b:Author>
+    <b:YearAccessed>2024</b:YearAccessed>
+    <b:MonthAccessed>March</b:MonthAccessed>
+    <b:DayAccessed>16</b:DayAccessed>
+    <b:URL>https://ctb.ku.edu/en/table-of-contents/advocacy/direct-action/long-term-advocacy/main</b:URL>
+    <b:RefOrder>4</b:RefOrder>
+  </b:Source>
+  <b:Source>
+    <b:Tag>Sha12</b:Tag>
+    <b:SourceType>JournalArticle</b:SourceType>
+    <b:Guid>{150575A2-1B5F-4B40-A782-C06C365E16CA}</b:Guid>
+    <b:Author>
+      <b:Author>
+        <b:NameList>
+          <b:Person>
+            <b:Last>Chowdhury</b:Last>
+            <b:First>Shaheen</b:First>
+            <b:Middle>Hasan</b:Middle>
+          </b:Person>
+          <b:Person>
+            <b:Last>Oo</b:Last>
+            <b:First>Amanullah</b:First>
+            <b:Middle>Maung Than</b:Middle>
+          </b:Person>
+        </b:NameList>
+      </b:Author>
+    </b:Author>
+    <b:Title>Study on electrical energy and prospective electricity generation from renewable sources in Australia</b:Title>
+    <b:JournalName>Renewable and Sustainable Energy Reviews</b:JournalName>
+    <b:Year>2012</b:Year>
+    <b:Pages>6879-6887</b:Pages>
+    <b:Volume>16</b:Volume>
+    <b:Issue>9</b:Issue>
+    <b:RefOrder>1</b:RefOrder>
+  </b:Source>
+  <b:Source>
+    <b:Tag>Joh01</b:Tag>
+    <b:SourceType>JournalArticle</b:SourceType>
+    <b:Guid>{D65524E7-0FE3-4ABC-A9EE-B114C3339E65}</b:Guid>
+    <b:Title>Ecological Consequences of Recent Climate Change</b:Title>
+    <b:JournalName>Conservation Biology</b:JournalName>
+    <b:Year>2001</b:Year>
+    <b:Pages>320-331</b:Pages>
+    <b:Volume>15</b:Volume>
+    <b:Issue>2</b:Issue>
+    <b:DOI>10.1046/j.1523-1739.2001.015002320.x</b:DOI>
+    <b:Author>
+      <b:Author>
+        <b:NameList>
+          <b:Person>
+            <b:Last>McCarty</b:Last>
+            <b:First>John</b:First>
+            <b:Middle>P.</b:Middle>
+          </b:Person>
+        </b:NameList>
+      </b:Author>
+    </b:Author>
+    <b:RefOrder>2</b:RefOrder>
+  </b:Source>
+  <b:Source>
+    <b:Tag>NSW23</b:Tag>
+    <b:SourceType>InternetSite</b:SourceType>
+    <b:Guid>{24C356F3-4985-43DE-AAE4-2E9B67095F4C}</b:Guid>
+    <b:Title>NSW Climate and Energy Action</b:Title>
+    <b:Year>2023</b:Year>
+    <b:Author>
+      <b:Author>
+        <b:NameList>
+          <b:Person>
+            <b:Last>Government</b:Last>
+            <b:First>NSW</b:First>
+          </b:Person>
+        </b:NameList>
+      </b:Author>
+    </b:Author>
+    <b:YearAccessed>2024</b:YearAccessed>
+    <b:MonthAccessed>March</b:MonthAccessed>
+    <b:DayAccessed>16</b:DayAccessed>
+    <b:URL>https://www.energy.nsw.gov.au/nsw-plans-and-progress/major-state-projects/shift-renewables/renewable-energy-nsw </b:URL>
+    <b:RefOrder>3</b:RefOrder>
+  </b:Source>
+</b:Sources>
 </file>
 
-<file path=customXml/item3.xml><?xml version="1.0" encoding="utf-8"?>
+<file path=customXml/item4.xml><?xml version="1.0" encoding="utf-8"?>
 <ct:contentTypeSchema xmlns:ct="http://schemas.microsoft.com/office/2006/metadata/contentType" xmlns:ma="http://schemas.microsoft.com/office/2006/metadata/properties/metaAttributes" ct:_="" ma:_="" ma:contentTypeName="Document" ma:contentTypeID="0x010100C6282C3B15F9CD4F8994A46DA50B8A13" ma:contentTypeVersion="12" ma:contentTypeDescription="Create a new document." ma:contentTypeScope="" ma:versionID="3729478873c8e1c472ff0bc86a4f0629">
   <xsd:schema xmlns:xsd="http://www.w3.org/2001/XMLSchema" xmlns:xs="http://www.w3.org/2001/XMLSchema" xmlns:p="http://schemas.microsoft.com/office/2006/metadata/properties" xmlns:ns2="776ef1f8-5e44-4839-ab33-d407c820f6d4" xmlns:ns3="37e82066-ed5a-4f58-ae58-df308bf7015f" targetNamespace="http://schemas.microsoft.com/office/2006/metadata/properties" ma:root="true" ma:fieldsID="03efa7b97f455e288cdd22adcb181a68" ns2:_="" ns3:_="">
     <xsd:import namespace="776ef1f8-5e44-4839-ab33-d407c820f6d4"/>
@@ -11612,368 +11771,15 @@
 </ct:contentTypeSchema>
 </file>
 
-<file path=customXml/item4.xml><?xml version="1.0" encoding="utf-8"?>
-<b:Sources xmlns:b="http://schemas.openxmlformats.org/officeDocument/2006/bibliography" xmlns="http://schemas.openxmlformats.org/officeDocument/2006/bibliography" SelectedStyle="\HarvardAnglia2008OfficeOnline.xsl" StyleName="Harvard - Anglia" Version="2008">
-  <b:Source>
-    <b:Tag>Sta19</b:Tag>
-    <b:SourceType>InternetSite</b:SourceType>
-    <b:Guid>{F4C690CC-507A-4034-91A4-796848AD8AA5}</b:Guid>
-    <b:Author>
-      <b:Author>
-        <b:Corporate>State of NSW; Department of Planning, Industry and Environment (DPIE)</b:Corporate>
-      </b:Author>
-    </b:Author>
-    <b:Title>NSW Electricity Strategy</b:Title>
-    <b:InternetSiteTitle>NSW Climate and Energy Action</b:InternetSiteTitle>
-    <b:Year>2019</b:Year>
-    <b:URL>https://www.energy.nsw.gov.au/sites/default/files/2022-08/2019_11_NSW_ElectricityStrategyOverview.pdf</b:URL>
-    <b:YearAccessed>2024</b:YearAccessed>
-    <b:MonthAccessed>March</b:MonthAccessed>
-    <b:RefOrder>12</b:RefOrder>
-  </b:Source>
-  <b:Source>
-    <b:Tag>Pan03</b:Tag>
-    <b:SourceType>JournalArticle</b:SourceType>
-    <b:Guid>{EEB1B4AE-CC87-40AF-B510-95297F6E2A89}</b:Guid>
-    <b:Title>Electricity Demand Forecasting Using Neural Networks</b:Title>
-    <b:Year>2003</b:Year>
-    <b:Author>
-      <b:Author>
-        <b:NameList>
-          <b:Person>
-            <b:Last>Panesar</b:Last>
-            <b:First>Sukhvinder</b:First>
-            <b:Middle>Singh</b:Middle>
-          </b:Person>
-          <b:Person>
-            <b:Last>Wang</b:Last>
-            <b:First>W.</b:First>
-          </b:Person>
-        </b:NameList>
-      </b:Author>
-    </b:Author>
-    <b:JournalName>Springer, Berlin, Heidelberg</b:JournalName>
-    <b:Pages>826-834</b:Pages>
-    <b:Volume>2690</b:Volume>
-    <b:RefOrder>13</b:RefOrder>
-  </b:Source>
-  <b:Source>
-    <b:Tag>Kho19</b:Tag>
-    <b:SourceType>Report</b:SourceType>
-    <b:Guid>{5AAD45CB-88A3-484B-8B07-F6F7499DE9B1}</b:Guid>
-    <b:Title>Short-term regional electricity demand forecasting</b:Title>
-    <b:Year>2019</b:Year>
-    <b:Author>
-      <b:Author>
-        <b:NameList>
-          <b:Person>
-            <b:Last>Nguyen</b:Last>
-            <b:First>Khoa</b:First>
-          </b:Person>
-          <b:Person>
-            <b:Last>Berry</b:Last>
-            <b:First>Adam</b:First>
-          </b:Person>
-        </b:NameList>
-      </b:Author>
-    </b:Author>
-    <b:Publisher>CSIRO</b:Publisher>
-    <b:City>NSW</b:City>
-    <b:RefOrder>5</b:RefOrder>
-  </b:Source>
-  <b:Source>
-    <b:Tag>Aus23</b:Tag>
-    <b:SourceType>Report</b:SourceType>
-    <b:Guid>{570EBAA9-364B-4BD0-B48B-029659A451C2}</b:Guid>
-    <b:Title>Forecasting Approach - Electricity Demand Forecasting Methodology</b:Title>
-    <b:Year>2023</b:Year>
-    <b:Author>
-      <b:Author>
-        <b:Corporate>Australian Energy Market Operator</b:Corporate>
-      </b:Author>
-    </b:Author>
-    <b:RefOrder>14</b:RefOrder>
-  </b:Source>
-  <b:Source>
-    <b:Tag>Fan12</b:Tag>
-    <b:SourceType>JournalArticle</b:SourceType>
-    <b:Guid>{B0A36E6D-491E-42AD-806C-3ED9398AF4E1}</b:Guid>
-    <b:Title>Forecasting Electricity Demand in Australian</b:Title>
-    <b:Year>2012</b:Year>
-    <b:JournalName>IEEE Power and Energy Society Meeting</b:JournalName>
-    <b:Author>
-      <b:Author>
-        <b:NameList>
-          <b:Person>
-            <b:Last>Fan</b:Last>
-            <b:First>Shu</b:First>
-          </b:Person>
-          <b:Person>
-            <b:Last>Hyndman</b:Last>
-            <b:Middle>J</b:Middle>
-            <b:First>Rob</b:First>
-          </b:Person>
-        </b:NameList>
-      </b:Author>
-    </b:Author>
-    <b:RefOrder>9</b:RefOrder>
-  </b:Source>
-  <b:Source>
-    <b:Tag>Abu22</b:Tag>
-    <b:SourceType>JournalArticle</b:SourceType>
-    <b:Guid>{D0224DC1-9DEF-47F2-8B2C-CD1F3114A9DB}</b:Guid>
-    <b:Title>Short-term renewable energy consumption and generation forecasting: A case study of Western Australia</b:Title>
-    <b:Year>2022</b:Year>
-    <b:Author>
-      <b:Author>
-        <b:NameList>
-          <b:Person>
-            <b:Last>Abu-Salih</b:Last>
-            <b:First>Bilal</b:First>
-          </b:Person>
-          <b:Person>
-            <b:Last>Wongthongtham</b:Last>
-            <b:First>Pornpit</b:First>
-          </b:Person>
-          <b:Person>
-            <b:Last>Morrison</b:Last>
-            <b:First>Greg</b:First>
-          </b:Person>
-          <b:Person>
-            <b:Last>Coutinho</b:Last>
-            <b:First>Kevin</b:First>
-          </b:Person>
-          <b:Person>
-            <b:Last>Al-Okaily</b:Last>
-            <b:First>Manaf</b:First>
-          </b:Person>
-          <b:Person>
-            <b:Last>Huneiti</b:Last>
-            <b:First>Ammar</b:First>
-          </b:Person>
-        </b:NameList>
-      </b:Author>
-    </b:Author>
-    <b:JournalName>Heliyon 8</b:JournalName>
-    <b:Volume>8</b:Volume>
-    <b:Issue>3</b:Issue>
-    <b:RefOrder>6</b:RefOrder>
-  </b:Source>
-  <b:Source>
-    <b:Tag>Ell12</b:Tag>
-    <b:SourceType>JournalArticle</b:SourceType>
-    <b:Guid>{689D6B0D-6C54-4F9F-B585-5311ED6AE76C}</b:Guid>
-    <b:Author>
-      <b:Author>
-        <b:NameList>
-          <b:Person>
-            <b:Last>Elliston</b:Last>
-            <b:First>Ben</b:First>
-          </b:Person>
-          <b:Person>
-            <b:Last>Diesendorf</b:Last>
-            <b:First>Mark</b:First>
-          </b:Person>
-          <b:Person>
-            <b:Last>MacGill</b:Last>
-            <b:First>Iain</b:First>
-          </b:Person>
-        </b:NameList>
-      </b:Author>
-    </b:Author>
-    <b:Title>Simulations of scenarios with 100% renewable electricity in the Australian National Electricity Market</b:Title>
-    <b:JournalName>Energy Policy</b:JournalName>
-    <b:Year>2012</b:Year>
-    <b:Pages>606-613</b:Pages>
-    <b:Volume>45</b:Volume>
-    <b:URL>https://www.sciencedirect.com/science/article/pii/S0301421512002169</b:URL>
-    <b:DOI>https://doi.org/10.1016/j.enpol.2012.03.011</b:DOI>
-    <b:RefOrder>7</b:RefOrder>
-  </b:Source>
-  <b:Source>
-    <b:Tag>Tan20</b:Tag>
-    <b:SourceType>JournalArticle</b:SourceType>
-    <b:Guid>{5001B3B3-CBB5-4056-9058-A3B228723800}</b:Guid>
-    <b:Author>
-      <b:Author>
-        <b:NameList>
-          <b:Person>
-            <b:Last>Ahmad</b:Last>
-            <b:First>Tanveer</b:First>
-          </b:Person>
-          <b:Person>
-            <b:Last>Zhang</b:Last>
-            <b:First>Hongcai</b:First>
-          </b:Person>
-          <b:Person>
-            <b:Last>Yan</b:Last>
-            <b:First>Biao</b:First>
-          </b:Person>
-        </b:NameList>
-      </b:Author>
-    </b:Author>
-    <b:Title>A review on renewable energy and electricity requirement forecasting models for smart grid and buildings</b:Title>
-    <b:JournalName>Sustainable Cities and Society</b:JournalName>
-    <b:Year>2020</b:Year>
-    <b:Pages>102052</b:Pages>
-    <b:Volume>55</b:Volume>
-    <b:RefOrder>10</b:RefOrder>
-  </b:Source>
-  <b:Source>
-    <b:Tag>Joo23</b:Tag>
-    <b:SourceType>InternetSite</b:SourceType>
-    <b:Guid>{D4C5FF7D-4862-4779-A0FF-EFFBD72C8634}</b:Guid>
-    <b:Title>How to Select a Model For Your Time Series Prediction Task [Guide]</b:Title>
-    <b:Year>2023</b:Year>
-    <b:Author>
-      <b:Author>
-        <b:NameList>
-          <b:Person>
-            <b:Last>Korstanje</b:Last>
-            <b:First>Joos</b:First>
-          </b:Person>
-        </b:NameList>
-      </b:Author>
-    </b:Author>
-    <b:YearAccessed>2024</b:YearAccessed>
-    <b:MonthAccessed>March</b:MonthAccessed>
-    <b:DayAccessed>16</b:DayAccessed>
-    <b:URL>https://neptune.ai/blog/select-model-for-time-series-prediction-task   </b:URL>
-    <b:RefOrder>11</b:RefOrder>
-  </b:Source>
-  <b:Source>
-    <b:Tag>Ben23</b:Tag>
-    <b:SourceType>JournalArticle</b:SourceType>
-    <b:Guid>{EDEE5415-DBA0-4C5A-A737-8E21335CAFF1}</b:Guid>
-    <b:Author>
-      <b:Author>
-        <b:NameList>
-          <b:Person>
-            <b:Last>Benti</b:Last>
-            <b:First>Natei</b:First>
-            <b:Middle>Ermias</b:Middle>
-          </b:Person>
-          <b:Person>
-            <b:Last>Chaka</b:Last>
-            <b:First>Mesfin</b:First>
-            <b:Middle>Diro</b:Middle>
-          </b:Person>
-          <b:Person>
-            <b:Last>Semie</b:Last>
-            <b:First>Addisu</b:First>
-            <b:Middle>Gezahegn</b:Middle>
-          </b:Person>
-        </b:NameList>
-      </b:Author>
-    </b:Author>
-    <b:Title>Forecasting Renewable Energy Generation withMachine Learning</b:Title>
-    <b:JournalName>Sustainability</b:JournalName>
-    <b:Year>2023</b:Year>
-    <b:Volume>15</b:Volume>
-    <b:URL>https://www.mdpi.com/2071-1050/15/9/7087</b:URL>
-    <b:DOI>10.3390/su15097087</b:DOI>
-    <b:RefOrder>8</b:RefOrder>
-  </b:Source>
-  <b:Source>
-    <b:Tag>Cen24</b:Tag>
-    <b:SourceType>InternetSite</b:SourceType>
-    <b:Guid>{EE39B0C7-B95C-4EB6-A162-72474C991F2C}</b:Guid>
-    <b:Title>Chapter 33. Conducting a Direct Action Campaign | Section 20. Advocacy Over and For the Long Term</b:Title>
-    <b:Author>
-      <b:Author>
-        <b:NameList>
-          <b:Person>
-            <b:Last>Development</b:Last>
-            <b:First>Center</b:First>
-            <b:Middle>for Community Health and</b:Middle>
-          </b:Person>
-        </b:NameList>
-      </b:Author>
-    </b:Author>
-    <b:YearAccessed>2024</b:YearAccessed>
-    <b:MonthAccessed>March</b:MonthAccessed>
-    <b:DayAccessed>16</b:DayAccessed>
-    <b:URL>https://ctb.ku.edu/en/table-of-contents/advocacy/direct-action/long-term-advocacy/main</b:URL>
-    <b:RefOrder>4</b:RefOrder>
-  </b:Source>
-  <b:Source>
-    <b:Tag>Sha12</b:Tag>
-    <b:SourceType>JournalArticle</b:SourceType>
-    <b:Guid>{150575A2-1B5F-4B40-A782-C06C365E16CA}</b:Guid>
-    <b:Author>
-      <b:Author>
-        <b:NameList>
-          <b:Person>
-            <b:Last>Chowdhury</b:Last>
-            <b:First>Shaheen</b:First>
-            <b:Middle>Hasan</b:Middle>
-          </b:Person>
-          <b:Person>
-            <b:Last>Oo</b:Last>
-            <b:First>Amanullah</b:First>
-            <b:Middle>Maung Than</b:Middle>
-          </b:Person>
-        </b:NameList>
-      </b:Author>
-    </b:Author>
-    <b:Title>Study on electrical energy and prospective electricity generation from renewable sources in Australia</b:Title>
-    <b:JournalName>Renewable and Sustainable Energy Reviews</b:JournalName>
-    <b:Year>2012</b:Year>
-    <b:Pages>6879-6887</b:Pages>
-    <b:Volume>16</b:Volume>
-    <b:Issue>9</b:Issue>
-    <b:RefOrder>1</b:RefOrder>
-  </b:Source>
-  <b:Source>
-    <b:Tag>Joh01</b:Tag>
-    <b:SourceType>JournalArticle</b:SourceType>
-    <b:Guid>{D65524E7-0FE3-4ABC-A9EE-B114C3339E65}</b:Guid>
-    <b:Title>Ecological Consequences of Recent Climate Change</b:Title>
-    <b:JournalName>Conservation Biology</b:JournalName>
-    <b:Year>2001</b:Year>
-    <b:Pages>320-331</b:Pages>
-    <b:Volume>15</b:Volume>
-    <b:Issue>2</b:Issue>
-    <b:DOI>10.1046/j.1523-1739.2001.015002320.x</b:DOI>
-    <b:Author>
-      <b:Author>
-        <b:NameList>
-          <b:Person>
-            <b:Last>McCarty</b:Last>
-            <b:First>John</b:First>
-            <b:Middle>P.</b:Middle>
-          </b:Person>
-        </b:NameList>
-      </b:Author>
-    </b:Author>
-    <b:RefOrder>2</b:RefOrder>
-  </b:Source>
-  <b:Source>
-    <b:Tag>NSW23</b:Tag>
-    <b:SourceType>InternetSite</b:SourceType>
-    <b:Guid>{24C356F3-4985-43DE-AAE4-2E9B67095F4C}</b:Guid>
-    <b:Title>NSW Climate and Energy Action</b:Title>
-    <b:Year>2023</b:Year>
-    <b:Author>
-      <b:Author>
-        <b:NameList>
-          <b:Person>
-            <b:Last>Government</b:Last>
-            <b:First>NSW</b:First>
-          </b:Person>
-        </b:NameList>
-      </b:Author>
-    </b:Author>
-    <b:YearAccessed>2024</b:YearAccessed>
-    <b:MonthAccessed>March</b:MonthAccessed>
-    <b:DayAccessed>16</b:DayAccessed>
-    <b:URL>https://www.energy.nsw.gov.au/nsw-plans-and-progress/major-state-projects/shift-renewables/renewable-energy-nsw </b:URL>
-    <b:RefOrder>3</b:RefOrder>
-  </b:Source>
-</b:Sources>
+<file path=customXml/itemProps1.xml><?xml version="1.0" encoding="utf-8"?>
+<ds:datastoreItem xmlns:ds="http://schemas.openxmlformats.org/officeDocument/2006/customXml" ds:itemID="{8E360889-D663-41B6-B9DE-53D40797424B}">
+  <ds:schemaRefs>
+    <ds:schemaRef ds:uri="http://schemas.microsoft.com/sharepoint/v3/contenttype/forms"/>
+  </ds:schemaRefs>
+</ds:datastoreItem>
 </file>
 
-<file path=customXml/itemProps1.xml><?xml version="1.0" encoding="utf-8"?>
+<file path=customXml/itemProps2.xml><?xml version="1.0" encoding="utf-8"?>
 <ds:datastoreItem xmlns:ds="http://schemas.openxmlformats.org/officeDocument/2006/customXml" ds:itemID="{D5D4627E-BEF1-4F06-86C0-AB54E69FDED1}">
   <ds:schemaRefs>
     <ds:schemaRef ds:uri="http://schemas.microsoft.com/office/2006/metadata/properties"/>
@@ -11983,15 +11789,15 @@
 </ds:datastoreItem>
 </file>
 
-<file path=customXml/itemProps2.xml><?xml version="1.0" encoding="utf-8"?>
-<ds:datastoreItem xmlns:ds="http://schemas.openxmlformats.org/officeDocument/2006/customXml" ds:itemID="{8E360889-D663-41B6-B9DE-53D40797424B}">
+<file path=customXml/itemProps3.xml><?xml version="1.0" encoding="utf-8"?>
+<ds:datastoreItem xmlns:ds="http://schemas.openxmlformats.org/officeDocument/2006/customXml" ds:itemID="{CB9D98F0-BCAF-4038-A786-27B296B312A3}">
   <ds:schemaRefs>
-    <ds:schemaRef ds:uri="http://schemas.microsoft.com/sharepoint/v3/contenttype/forms"/>
+    <ds:schemaRef ds:uri="http://schemas.openxmlformats.org/officeDocument/2006/bibliography"/>
   </ds:schemaRefs>
 </ds:datastoreItem>
 </file>
 
-<file path=customXml/itemProps3.xml><?xml version="1.0" encoding="utf-8"?>
+<file path=customXml/itemProps4.xml><?xml version="1.0" encoding="utf-8"?>
 <ds:datastoreItem xmlns:ds="http://schemas.openxmlformats.org/officeDocument/2006/customXml" ds:itemID="{9EE634A1-3D4D-412E-AAB9-95553427E43A}">
   <ds:schemaRefs>
     <ds:schemaRef ds:uri="http://schemas.microsoft.com/office/2006/metadata/contentType"/>
@@ -12008,12 +11814,4 @@
     <ds:schemaRef ds:uri="http://schemas.microsoft.com/internal/obd"/>
   </ds:schemaRefs>
 </ds:datastoreItem>
-</file>
-
-<file path=customXml/itemProps4.xml><?xml version="1.0" encoding="utf-8"?>
-<ds:datastoreItem xmlns:ds="http://schemas.openxmlformats.org/officeDocument/2006/customXml" ds:itemID="{1C8655E0-A4BC-4E9D-93F4-53348FB6552B}">
-  <ds:schemaRefs>
-    <ds:schemaRef ds:uri="http://schemas.openxmlformats.org/officeDocument/2006/bibliography"/>
-  </ds:schemaRefs>
-</ds:datastoreItem>
 </file>
</xml_diff>